<commit_message>
eliminar matriz 10 duplicado
</commit_message>
<xml_diff>
--- a/_site/posts/2023-06-03-ideas-de-investigacion-para-economia/index.docx
+++ b/_site/posts/2023-06-03-ideas-de-investigacion-para-economia/index.docx
@@ -6141,14 +6141,230 @@
     </w:p>
     <w:p>
       <w:pPr>
-        <w:pStyle w:val="SourceCode"/>
-      </w:pPr>
-      <w:r>
-        <w:rPr>
-          <w:rStyle w:val="VerbatimChar"/>
-        </w:rPr>
-        <w:t xml:space="preserve">ln(PBI_it) = β₀ + β₁·ln(InvVial_it) + β₂·X_it + α_i + τ_t + ε_it</w:t>
-      </w:r>
+        <w:pStyle w:val="BodyText"/>
+      </w:pPr>
+      <m:oMathPara>
+        <m:oMathParaPr>
+          <m:jc m:val="center"/>
+        </m:oMathParaPr>
+        <m:oMath>
+          <m:r>
+            <m:t>l</m:t>
+          </m:r>
+          <m:r>
+            <m:t>n</m:t>
+          </m:r>
+          <m:d>
+            <m:dPr>
+              <m:begChr m:val="("/>
+              <m:sepChr m:val=""/>
+              <m:endChr m:val=")"/>
+              <m:grow/>
+            </m:dPr>
+            <m:e>
+              <m:r>
+                <m:t>P</m:t>
+              </m:r>
+              <m:r>
+                <m:t>B</m:t>
+              </m:r>
+              <m:sSub>
+                <m:e>
+                  <m:r>
+                    <m:t>I</m:t>
+                  </m:r>
+                </m:e>
+                <m:sub>
+                  <m:r>
+                    <m:t>i</m:t>
+                  </m:r>
+                </m:sub>
+              </m:sSub>
+              <m:r>
+                <m:t>t</m:t>
+              </m:r>
+            </m:e>
+          </m:d>
+          <m:r>
+            <m:rPr>
+              <m:sty m:val="p"/>
+            </m:rPr>
+            <m:t>=</m:t>
+          </m:r>
+          <m:r>
+            <m:t>β</m:t>
+          </m:r>
+          <m:r>
+            <m:rPr>
+              <m:sty m:val="p"/>
+            </m:rPr>
+            <m:t>₀</m:t>
+          </m:r>
+          <m:r>
+            <m:rPr>
+              <m:sty m:val="p"/>
+            </m:rPr>
+            <m:t>+</m:t>
+          </m:r>
+          <m:r>
+            <m:t>β</m:t>
+          </m:r>
+          <m:r>
+            <m:rPr>
+              <m:sty m:val="p"/>
+            </m:rPr>
+            <m:t>₁</m:t>
+          </m:r>
+          <m:r>
+            <m:rPr>
+              <m:sty m:val="p"/>
+            </m:rPr>
+            <m:t>·</m:t>
+          </m:r>
+          <m:r>
+            <m:t>l</m:t>
+          </m:r>
+          <m:r>
+            <m:t>n</m:t>
+          </m:r>
+          <m:d>
+            <m:dPr>
+              <m:begChr m:val="("/>
+              <m:sepChr m:val=""/>
+              <m:endChr m:val=")"/>
+              <m:grow/>
+            </m:dPr>
+            <m:e>
+              <m:r>
+                <m:t>I</m:t>
+              </m:r>
+              <m:r>
+                <m:t>n</m:t>
+              </m:r>
+              <m:r>
+                <m:t>v</m:t>
+              </m:r>
+              <m:r>
+                <m:t>V</m:t>
+              </m:r>
+              <m:r>
+                <m:t>i</m:t>
+              </m:r>
+              <m:r>
+                <m:t>a</m:t>
+              </m:r>
+              <m:sSub>
+                <m:e>
+                  <m:r>
+                    <m:t>l</m:t>
+                  </m:r>
+                </m:e>
+                <m:sub>
+                  <m:r>
+                    <m:t>i</m:t>
+                  </m:r>
+                </m:sub>
+              </m:sSub>
+              <m:r>
+                <m:t>t</m:t>
+              </m:r>
+            </m:e>
+          </m:d>
+          <m:r>
+            <m:rPr>
+              <m:sty m:val="p"/>
+            </m:rPr>
+            <m:t>+</m:t>
+          </m:r>
+          <m:r>
+            <m:t>β</m:t>
+          </m:r>
+          <m:r>
+            <m:rPr>
+              <m:sty m:val="p"/>
+            </m:rPr>
+            <m:t>₂</m:t>
+          </m:r>
+          <m:r>
+            <m:rPr>
+              <m:sty m:val="p"/>
+            </m:rPr>
+            <m:t>·</m:t>
+          </m:r>
+          <m:sSub>
+            <m:e>
+              <m:r>
+                <m:t>X</m:t>
+              </m:r>
+            </m:e>
+            <m:sub>
+              <m:r>
+                <m:t>i</m:t>
+              </m:r>
+            </m:sub>
+          </m:sSub>
+          <m:r>
+            <m:t>t</m:t>
+          </m:r>
+          <m:r>
+            <m:rPr>
+              <m:sty m:val="p"/>
+            </m:rPr>
+            <m:t>+</m:t>
+          </m:r>
+          <m:sSub>
+            <m:e>
+              <m:r>
+                <m:t>α</m:t>
+              </m:r>
+            </m:e>
+            <m:sub>
+              <m:r>
+                <m:t>i</m:t>
+              </m:r>
+            </m:sub>
+          </m:sSub>
+          <m:r>
+            <m:rPr>
+              <m:sty m:val="p"/>
+            </m:rPr>
+            <m:t>+</m:t>
+          </m:r>
+          <m:sSub>
+            <m:e>
+              <m:r>
+                <m:t>τ</m:t>
+              </m:r>
+            </m:e>
+            <m:sub>
+              <m:r>
+                <m:t>t</m:t>
+              </m:r>
+            </m:sub>
+          </m:sSub>
+          <m:r>
+            <m:rPr>
+              <m:sty m:val="p"/>
+            </m:rPr>
+            <m:t>+</m:t>
+          </m:r>
+          <m:sSub>
+            <m:e>
+              <m:r>
+                <m:t>ε</m:t>
+              </m:r>
+            </m:e>
+            <m:sub>
+              <m:r>
+                <m:t>i</m:t>
+              </m:r>
+            </m:sub>
+          </m:sSub>
+          <m:r>
+            <m:t>t</m:t>
+          </m:r>
+        </m:oMath>
+      </m:oMathPara>
     </w:p>
     <w:p>
       <w:pPr>
@@ -7985,14 +8201,208 @@
     </w:p>
     <w:p>
       <w:pPr>
-        <w:pStyle w:val="SourceCode"/>
-      </w:pPr>
-      <w:r>
-        <w:rPr>
-          <w:rStyle w:val="VerbatimChar"/>
-        </w:rPr>
-        <w:t xml:space="preserve">ΔY_t = α(Y_{t-1} - βX_{t-1}) + Σγ_iΔY_{t-i} + Σδ_iΔX_{t-i} + ε_t</w:t>
-      </w:r>
+        <w:pStyle w:val="BodyText"/>
+      </w:pPr>
+      <m:oMathPara>
+        <m:oMathParaPr>
+          <m:jc m:val="center"/>
+        </m:oMathParaPr>
+        <m:oMath>
+          <m:r>
+            <m:t>Δ</m:t>
+          </m:r>
+          <m:sSub>
+            <m:e>
+              <m:r>
+                <m:t>Y</m:t>
+              </m:r>
+            </m:e>
+            <m:sub>
+              <m:r>
+                <m:t>t</m:t>
+              </m:r>
+            </m:sub>
+          </m:sSub>
+          <m:r>
+            <m:rPr>
+              <m:sty m:val="p"/>
+            </m:rPr>
+            <m:t>=</m:t>
+          </m:r>
+          <m:r>
+            <m:t>α</m:t>
+          </m:r>
+          <m:d>
+            <m:dPr>
+              <m:begChr m:val="("/>
+              <m:sepChr m:val=""/>
+              <m:endChr m:val=")"/>
+              <m:grow/>
+            </m:dPr>
+            <m:e>
+              <m:sSub>
+                <m:e>
+                  <m:r>
+                    <m:t>Y</m:t>
+                  </m:r>
+                </m:e>
+                <m:sub>
+                  <m:r>
+                    <m:t>t</m:t>
+                  </m:r>
+                  <m:r>
+                    <m:rPr>
+                      <m:sty m:val="p"/>
+                    </m:rPr>
+                    <m:t>−</m:t>
+                  </m:r>
+                  <m:r>
+                    <m:t>1</m:t>
+                  </m:r>
+                </m:sub>
+              </m:sSub>
+              <m:r>
+                <m:rPr>
+                  <m:sty m:val="p"/>
+                </m:rPr>
+                <m:t>−</m:t>
+              </m:r>
+              <m:r>
+                <m:t>β</m:t>
+              </m:r>
+              <m:sSub>
+                <m:e>
+                  <m:r>
+                    <m:t>X</m:t>
+                  </m:r>
+                </m:e>
+                <m:sub>
+                  <m:r>
+                    <m:t>t</m:t>
+                  </m:r>
+                  <m:r>
+                    <m:rPr>
+                      <m:sty m:val="p"/>
+                    </m:rPr>
+                    <m:t>−</m:t>
+                  </m:r>
+                  <m:r>
+                    <m:t>1</m:t>
+                  </m:r>
+                </m:sub>
+              </m:sSub>
+            </m:e>
+          </m:d>
+          <m:r>
+            <m:rPr>
+              <m:sty m:val="p"/>
+            </m:rPr>
+            <m:t>+</m:t>
+          </m:r>
+          <m:r>
+            <m:t>Σ</m:t>
+          </m:r>
+          <m:sSub>
+            <m:e>
+              <m:r>
+                <m:t>γ</m:t>
+              </m:r>
+            </m:e>
+            <m:sub>
+              <m:r>
+                <m:t>i</m:t>
+              </m:r>
+            </m:sub>
+          </m:sSub>
+          <m:r>
+            <m:t>Δ</m:t>
+          </m:r>
+          <m:sSub>
+            <m:e>
+              <m:r>
+                <m:t>Y</m:t>
+              </m:r>
+            </m:e>
+            <m:sub>
+              <m:r>
+                <m:t>t</m:t>
+              </m:r>
+              <m:r>
+                <m:rPr>
+                  <m:sty m:val="p"/>
+                </m:rPr>
+                <m:t>−</m:t>
+              </m:r>
+              <m:r>
+                <m:t>i</m:t>
+              </m:r>
+            </m:sub>
+          </m:sSub>
+          <m:r>
+            <m:rPr>
+              <m:sty m:val="p"/>
+            </m:rPr>
+            <m:t>+</m:t>
+          </m:r>
+          <m:r>
+            <m:t>Σ</m:t>
+          </m:r>
+          <m:sSub>
+            <m:e>
+              <m:r>
+                <m:t>δ</m:t>
+              </m:r>
+            </m:e>
+            <m:sub>
+              <m:r>
+                <m:t>i</m:t>
+              </m:r>
+            </m:sub>
+          </m:sSub>
+          <m:r>
+            <m:t>Δ</m:t>
+          </m:r>
+          <m:sSub>
+            <m:e>
+              <m:r>
+                <m:t>X</m:t>
+              </m:r>
+            </m:e>
+            <m:sub>
+              <m:r>
+                <m:t>t</m:t>
+              </m:r>
+              <m:r>
+                <m:rPr>
+                  <m:sty m:val="p"/>
+                </m:rPr>
+                <m:t>−</m:t>
+              </m:r>
+              <m:r>
+                <m:t>i</m:t>
+              </m:r>
+            </m:sub>
+          </m:sSub>
+          <m:r>
+            <m:rPr>
+              <m:sty m:val="p"/>
+            </m:rPr>
+            <m:t>+</m:t>
+          </m:r>
+          <m:sSub>
+            <m:e>
+              <m:r>
+                <m:t>ε</m:t>
+              </m:r>
+            </m:e>
+            <m:sub>
+              <m:r>
+                <m:t>t</m:t>
+              </m:r>
+            </m:sub>
+          </m:sSub>
+        </m:oMath>
+      </m:oMathPara>
     </w:p>
     <w:p>
       <w:pPr>
@@ -8001,40 +8411,70 @@
       <w:r>
         <w:t xml:space="preserve">Donde:</w:t>
       </w:r>
-      <w:r>
-        <w:t xml:space="preserve"> </w:t>
-      </w:r>
-      <w:r>
-        <w:t xml:space="preserve">- Y_t: ln(PBI regional)</w:t>
-      </w:r>
-      <w:r>
-        <w:t xml:space="preserve"> </w:t>
-      </w:r>
-      <w:r>
-        <w:t xml:space="preserve">- X_t: ln(Inversión pública)</w:t>
-      </w:r>
-      <w:r>
-        <w:t xml:space="preserve"> </w:t>
-      </w:r>
-      <w:r>
-        <w:t xml:space="preserve">- α: Velocidad de ajuste</w:t>
-      </w:r>
-      <w:r>
-        <w:t xml:space="preserve"> </w:t>
-      </w:r>
-      <w:r>
-        <w:t xml:space="preserve">- β: Coeficiente de cointegración (relación de largo plazo)</w:t>
-      </w:r>
-      <w:r>
-        <w:t xml:space="preserve"> </w:t>
-      </w:r>
-      <w:r>
-        <w:t xml:space="preserve">- γ, δ: Efectos de corto plazo</w:t>
-      </w:r>
-    </w:p>
-    <w:p>
-      <w:pPr>
-        <w:pStyle w:val="BodyText"/>
+    </w:p>
+    <w:p>
+      <w:pPr>
+        <w:pStyle w:val="Compact"/>
+        <w:numPr>
+          <w:ilvl w:val="0"/>
+          <w:numId w:val="1018"/>
+        </w:numPr>
+      </w:pPr>
+      <w:r>
+        <w:t xml:space="preserve">Y_t: ln(PBI regional)</w:t>
+      </w:r>
+    </w:p>
+    <w:p>
+      <w:pPr>
+        <w:pStyle w:val="Compact"/>
+        <w:numPr>
+          <w:ilvl w:val="0"/>
+          <w:numId w:val="1018"/>
+        </w:numPr>
+      </w:pPr>
+      <w:r>
+        <w:t xml:space="preserve">X_t: ln(Inversión pública)</w:t>
+      </w:r>
+    </w:p>
+    <w:p>
+      <w:pPr>
+        <w:pStyle w:val="Compact"/>
+        <w:numPr>
+          <w:ilvl w:val="0"/>
+          <w:numId w:val="1018"/>
+        </w:numPr>
+      </w:pPr>
+      <w:r>
+        <w:t xml:space="preserve">α: Velocidad de ajuste</w:t>
+      </w:r>
+    </w:p>
+    <w:p>
+      <w:pPr>
+        <w:pStyle w:val="Compact"/>
+        <w:numPr>
+          <w:ilvl w:val="0"/>
+          <w:numId w:val="1018"/>
+        </w:numPr>
+      </w:pPr>
+      <w:r>
+        <w:t xml:space="preserve">β: Coeficiente de cointegración (relación de largo plazo)</w:t>
+      </w:r>
+    </w:p>
+    <w:p>
+      <w:pPr>
+        <w:pStyle w:val="Compact"/>
+        <w:numPr>
+          <w:ilvl w:val="0"/>
+          <w:numId w:val="1018"/>
+        </w:numPr>
+      </w:pPr>
+      <w:r>
+        <w:t xml:space="preserve">γ, δ: Efectos de corto plazo</w:t>
+      </w:r>
+    </w:p>
+    <w:p>
+      <w:pPr>
+        <w:pStyle w:val="FirstParagraph"/>
       </w:pPr>
       <w:r>
         <w:rPr>
@@ -8046,14 +8486,102 @@
     </w:p>
     <w:p>
       <w:pPr>
-        <w:pStyle w:val="SourceCode"/>
-      </w:pPr>
-      <w:r>
-        <w:rPr>
-          <w:rStyle w:val="VerbatimChar"/>
-        </w:rPr>
-        <w:t xml:space="preserve">Y_t = c + ΣA_i·Y_{t-i} + ε_t</w:t>
-      </w:r>
+        <w:pStyle w:val="BodyText"/>
+      </w:pPr>
+      <m:oMathPara>
+        <m:oMathParaPr>
+          <m:jc m:val="center"/>
+        </m:oMathParaPr>
+        <m:oMath>
+          <m:sSub>
+            <m:e>
+              <m:r>
+                <m:t>Y</m:t>
+              </m:r>
+            </m:e>
+            <m:sub>
+              <m:r>
+                <m:t>t</m:t>
+              </m:r>
+            </m:sub>
+          </m:sSub>
+          <m:r>
+            <m:rPr>
+              <m:sty m:val="p"/>
+            </m:rPr>
+            <m:t>=</m:t>
+          </m:r>
+          <m:r>
+            <m:t>c</m:t>
+          </m:r>
+          <m:r>
+            <m:rPr>
+              <m:sty m:val="p"/>
+            </m:rPr>
+            <m:t>+</m:t>
+          </m:r>
+          <m:r>
+            <m:t>Σ</m:t>
+          </m:r>
+          <m:sSub>
+            <m:e>
+              <m:r>
+                <m:t>A</m:t>
+              </m:r>
+            </m:e>
+            <m:sub>
+              <m:r>
+                <m:t>i</m:t>
+              </m:r>
+            </m:sub>
+          </m:sSub>
+          <m:r>
+            <m:rPr>
+              <m:sty m:val="p"/>
+            </m:rPr>
+            <m:t>·</m:t>
+          </m:r>
+          <m:sSub>
+            <m:e>
+              <m:r>
+                <m:t>Y</m:t>
+              </m:r>
+            </m:e>
+            <m:sub>
+              <m:r>
+                <m:t>t</m:t>
+              </m:r>
+              <m:r>
+                <m:rPr>
+                  <m:sty m:val="p"/>
+                </m:rPr>
+                <m:t>−</m:t>
+              </m:r>
+              <m:r>
+                <m:t>i</m:t>
+              </m:r>
+            </m:sub>
+          </m:sSub>
+          <m:r>
+            <m:rPr>
+              <m:sty m:val="p"/>
+            </m:rPr>
+            <m:t>+</m:t>
+          </m:r>
+          <m:sSub>
+            <m:e>
+              <m:r>
+                <m:t>ε</m:t>
+              </m:r>
+            </m:e>
+            <m:sub>
+              <m:r>
+                <m:t>t</m:t>
+              </m:r>
+            </m:sub>
+          </m:sSub>
+        </m:oMath>
+      </m:oMathPara>
     </w:p>
     <w:p>
       <w:pPr>
@@ -8078,7 +8606,7 @@
         <w:pStyle w:val="Compact"/>
         <w:numPr>
           <w:ilvl w:val="0"/>
-          <w:numId w:val="1018"/>
+          <w:numId w:val="1019"/>
         </w:numPr>
       </w:pPr>
       <w:r>
@@ -8106,7 +8634,7 @@
         <w:pStyle w:val="Compact"/>
         <w:numPr>
           <w:ilvl w:val="0"/>
-          <w:numId w:val="1018"/>
+          <w:numId w:val="1019"/>
         </w:numPr>
       </w:pPr>
       <w:r>
@@ -8131,7 +8659,7 @@
         <w:pStyle w:val="Compact"/>
         <w:numPr>
           <w:ilvl w:val="0"/>
-          <w:numId w:val="1018"/>
+          <w:numId w:val="1019"/>
         </w:numPr>
       </w:pPr>
       <w:r>
@@ -8201,7 +8729,7 @@
         <w:pStyle w:val="Compact"/>
         <w:numPr>
           <w:ilvl w:val="0"/>
-          <w:numId w:val="1019"/>
+          <w:numId w:val="1020"/>
         </w:numPr>
       </w:pPr>
       <w:r>
@@ -8223,7 +8751,7 @@
         <w:pStyle w:val="Compact"/>
         <w:numPr>
           <w:ilvl w:val="0"/>
-          <w:numId w:val="1019"/>
+          <w:numId w:val="1020"/>
         </w:numPr>
       </w:pPr>
       <w:r>
@@ -8245,7 +8773,7 @@
         <w:pStyle w:val="Compact"/>
         <w:numPr>
           <w:ilvl w:val="0"/>
-          <w:numId w:val="1019"/>
+          <w:numId w:val="1020"/>
         </w:numPr>
       </w:pPr>
       <w:r>
@@ -8267,7 +8795,7 @@
         <w:pStyle w:val="Compact"/>
         <w:numPr>
           <w:ilvl w:val="0"/>
-          <w:numId w:val="1019"/>
+          <w:numId w:val="1020"/>
         </w:numPr>
       </w:pPr>
       <w:r>
@@ -9627,7 +10155,7 @@
         <w:pStyle w:val="Compact"/>
         <w:numPr>
           <w:ilvl w:val="0"/>
-          <w:numId w:val="1020"/>
+          <w:numId w:val="1021"/>
         </w:numPr>
       </w:pPr>
       <w:r>
@@ -9649,7 +10177,7 @@
         <w:pStyle w:val="Compact"/>
         <w:numPr>
           <w:ilvl w:val="0"/>
-          <w:numId w:val="1020"/>
+          <w:numId w:val="1021"/>
         </w:numPr>
       </w:pPr>
       <w:r>
@@ -9671,7 +10199,7 @@
         <w:pStyle w:val="Compact"/>
         <w:numPr>
           <w:ilvl w:val="0"/>
-          <w:numId w:val="1020"/>
+          <w:numId w:val="1021"/>
         </w:numPr>
       </w:pPr>
       <w:r>
@@ -9703,7 +10231,7 @@
         <w:pStyle w:val="Compact"/>
         <w:numPr>
           <w:ilvl w:val="0"/>
-          <w:numId w:val="1021"/>
+          <w:numId w:val="1022"/>
         </w:numPr>
       </w:pPr>
       <w:r>
@@ -9728,7 +10256,7 @@
         <w:pStyle w:val="Compact"/>
         <w:numPr>
           <w:ilvl w:val="0"/>
-          <w:numId w:val="1021"/>
+          <w:numId w:val="1022"/>
         </w:numPr>
       </w:pPr>
       <w:r>
@@ -9753,7 +10281,7 @@
         <w:pStyle w:val="Compact"/>
         <w:numPr>
           <w:ilvl w:val="0"/>
-          <w:numId w:val="1021"/>
+          <w:numId w:val="1022"/>
         </w:numPr>
       </w:pPr>
       <w:r>
@@ -9820,7 +10348,7 @@
         <w:pStyle w:val="Compact"/>
         <w:numPr>
           <w:ilvl w:val="0"/>
-          <w:numId w:val="1022"/>
+          <w:numId w:val="1023"/>
         </w:numPr>
       </w:pPr>
       <w:r>
@@ -9842,7 +10370,7 @@
         <w:pStyle w:val="Compact"/>
         <w:numPr>
           <w:ilvl w:val="0"/>
-          <w:numId w:val="1022"/>
+          <w:numId w:val="1023"/>
         </w:numPr>
       </w:pPr>
       <w:r>
@@ -9864,7 +10392,7 @@
         <w:pStyle w:val="Compact"/>
         <w:numPr>
           <w:ilvl w:val="0"/>
-          <w:numId w:val="1022"/>
+          <w:numId w:val="1023"/>
         </w:numPr>
       </w:pPr>
       <w:r>
@@ -9886,7 +10414,7 @@
         <w:pStyle w:val="Compact"/>
         <w:numPr>
           <w:ilvl w:val="0"/>
-          <w:numId w:val="1022"/>
+          <w:numId w:val="1023"/>
         </w:numPr>
       </w:pPr>
       <w:r>
@@ -11165,7 +11693,7 @@
         <w:pStyle w:val="Compact"/>
         <w:numPr>
           <w:ilvl w:val="0"/>
-          <w:numId w:val="1023"/>
+          <w:numId w:val="1024"/>
         </w:numPr>
       </w:pPr>
       <w:r>
@@ -11187,7 +11715,7 @@
         <w:pStyle w:val="Compact"/>
         <w:numPr>
           <w:ilvl w:val="0"/>
-          <w:numId w:val="1023"/>
+          <w:numId w:val="1024"/>
         </w:numPr>
       </w:pPr>
       <w:r>
@@ -11209,7 +11737,7 @@
         <w:pStyle w:val="Compact"/>
         <w:numPr>
           <w:ilvl w:val="0"/>
-          <w:numId w:val="1023"/>
+          <w:numId w:val="1024"/>
         </w:numPr>
       </w:pPr>
       <w:r>
@@ -11249,33 +11777,11 @@
         <w:pStyle w:val="Compact"/>
         <w:numPr>
           <w:ilvl w:val="0"/>
-          <w:numId w:val="1024"/>
+          <w:numId w:val="1025"/>
         </w:numPr>
       </w:pPr>
       <w:r>
         <w:t xml:space="preserve">Correlación positiva moderada-alta (r = 0.50-0.75) entre presupuesto participativo y ejecución presupuestaria</w:t>
-      </w:r>
-    </w:p>
-    <w:p>
-      <w:pPr>
-        <w:pStyle w:val="Compact"/>
-        <w:numPr>
-          <w:ilvl w:val="0"/>
-          <w:numId w:val="1024"/>
-        </w:numPr>
-      </w:pPr>
-      <w:r>
-        <w:t xml:space="preserve">Significancia estadística (p &lt; 0.05)</w:t>
-      </w:r>
-    </w:p>
-    <w:bookmarkEnd w:id="82"/>
-    <w:bookmarkStart w:id="83" w:name="referencias-principales-6"/>
-    <w:p>
-      <w:pPr>
-        <w:pStyle w:val="Heading2"/>
-      </w:pPr>
-      <w:r>
-        <w:t xml:space="preserve">7.8 Referencias Principales</w:t>
       </w:r>
     </w:p>
     <w:p>
@@ -11287,6 +11793,28 @@
         </w:numPr>
       </w:pPr>
       <w:r>
+        <w:t xml:space="preserve">Significancia estadística (p &lt; 0.05)</w:t>
+      </w:r>
+    </w:p>
+    <w:bookmarkEnd w:id="82"/>
+    <w:bookmarkStart w:id="83" w:name="referencias-principales-6"/>
+    <w:p>
+      <w:pPr>
+        <w:pStyle w:val="Heading2"/>
+      </w:pPr>
+      <w:r>
+        <w:t xml:space="preserve">7.8 Referencias Principales</w:t>
+      </w:r>
+    </w:p>
+    <w:p>
+      <w:pPr>
+        <w:pStyle w:val="Compact"/>
+        <w:numPr>
+          <w:ilvl w:val="0"/>
+          <w:numId w:val="1026"/>
+        </w:numPr>
+      </w:pPr>
+      <w:r>
         <w:t xml:space="preserve">Congreso de la República. (2003).</w:t>
       </w:r>
       <w:r>
@@ -11308,7 +11836,7 @@
         <w:pStyle w:val="Compact"/>
         <w:numPr>
           <w:ilvl w:val="0"/>
-          <w:numId w:val="1025"/>
+          <w:numId w:val="1026"/>
         </w:numPr>
       </w:pPr>
       <w:r>
@@ -11361,7 +11889,7 @@
         <w:pStyle w:val="Compact"/>
         <w:numPr>
           <w:ilvl w:val="0"/>
-          <w:numId w:val="1025"/>
+          <w:numId w:val="1026"/>
         </w:numPr>
       </w:pPr>
       <w:r>
@@ -11428,7 +11956,7 @@
         <w:pStyle w:val="Compact"/>
         <w:numPr>
           <w:ilvl w:val="0"/>
-          <w:numId w:val="1026"/>
+          <w:numId w:val="1027"/>
         </w:numPr>
       </w:pPr>
       <w:r>
@@ -11450,7 +11978,7 @@
         <w:pStyle w:val="Compact"/>
         <w:numPr>
           <w:ilvl w:val="0"/>
-          <w:numId w:val="1026"/>
+          <w:numId w:val="1027"/>
         </w:numPr>
       </w:pPr>
       <w:r>
@@ -11472,7 +12000,7 @@
         <w:pStyle w:val="Compact"/>
         <w:numPr>
           <w:ilvl w:val="0"/>
-          <w:numId w:val="1026"/>
+          <w:numId w:val="1027"/>
         </w:numPr>
       </w:pPr>
       <w:r>
@@ -11494,7 +12022,7 @@
         <w:pStyle w:val="Compact"/>
         <w:numPr>
           <w:ilvl w:val="0"/>
-          <w:numId w:val="1026"/>
+          <w:numId w:val="1027"/>
         </w:numPr>
       </w:pPr>
       <w:r>
@@ -12886,7 +13414,7 @@
         <w:pStyle w:val="Compact"/>
         <w:numPr>
           <w:ilvl w:val="0"/>
-          <w:numId w:val="1027"/>
+          <w:numId w:val="1028"/>
         </w:numPr>
       </w:pPr>
       <w:r>
@@ -12898,7 +13426,7 @@
         <w:pStyle w:val="Compact"/>
         <w:numPr>
           <w:ilvl w:val="0"/>
-          <w:numId w:val="1027"/>
+          <w:numId w:val="1028"/>
         </w:numPr>
       </w:pPr>
       <w:r>
@@ -12922,7 +13450,7 @@
         <w:pStyle w:val="Compact"/>
         <w:numPr>
           <w:ilvl w:val="0"/>
-          <w:numId w:val="1028"/>
+          <w:numId w:val="1029"/>
         </w:numPr>
       </w:pPr>
       <w:r>
@@ -12934,7 +13462,7 @@
         <w:pStyle w:val="Compact"/>
         <w:numPr>
           <w:ilvl w:val="0"/>
-          <w:numId w:val="1028"/>
+          <w:numId w:val="1029"/>
         </w:numPr>
       </w:pPr>
       <w:r>
@@ -12958,7 +13486,7 @@
         <w:pStyle w:val="Compact"/>
         <w:numPr>
           <w:ilvl w:val="0"/>
-          <w:numId w:val="1029"/>
+          <w:numId w:val="1030"/>
         </w:numPr>
       </w:pPr>
       <w:r>
@@ -12982,7 +13510,7 @@
         <w:pStyle w:val="Compact"/>
         <w:numPr>
           <w:ilvl w:val="0"/>
-          <w:numId w:val="1030"/>
+          <w:numId w:val="1031"/>
         </w:numPr>
       </w:pPr>
       <w:r>
@@ -13034,45 +13562,11 @@
         <w:pStyle w:val="Compact"/>
         <w:numPr>
           <w:ilvl w:val="0"/>
-          <w:numId w:val="1031"/>
+          <w:numId w:val="1032"/>
         </w:numPr>
       </w:pPr>
       <w:r>
         <w:t xml:space="preserve">15-20 entrevistas en profundidad a hogares que salieron de la pobreza</w:t>
-      </w:r>
-    </w:p>
-    <w:p>
-      <w:pPr>
-        <w:pStyle w:val="Compact"/>
-        <w:numPr>
-          <w:ilvl w:val="0"/>
-          <w:numId w:val="1031"/>
-        </w:numPr>
-      </w:pPr>
-      <w:r>
-        <w:t xml:space="preserve">4-6 grupos focales en comunidades rurales</w:t>
-      </w:r>
-    </w:p>
-    <w:p>
-      <w:pPr>
-        <w:pStyle w:val="Compact"/>
-        <w:numPr>
-          <w:ilvl w:val="0"/>
-          <w:numId w:val="1031"/>
-        </w:numPr>
-      </w:pPr>
-      <w:r>
-        <w:t xml:space="preserve">Historias de vida</w:t>
-      </w:r>
-    </w:p>
-    <w:bookmarkEnd w:id="91"/>
-    <w:bookmarkStart w:id="92" w:name="referencias-principales-7"/>
-    <w:p>
-      <w:pPr>
-        <w:pStyle w:val="Heading2"/>
-      </w:pPr>
-      <w:r>
-        <w:t xml:space="preserve">8.8 Referencias Principales</w:t>
       </w:r>
     </w:p>
     <w:p>
@@ -13084,6 +13578,40 @@
         </w:numPr>
       </w:pPr>
       <w:r>
+        <w:t xml:space="preserve">4-6 grupos focales en comunidades rurales</w:t>
+      </w:r>
+    </w:p>
+    <w:p>
+      <w:pPr>
+        <w:pStyle w:val="Compact"/>
+        <w:numPr>
+          <w:ilvl w:val="0"/>
+          <w:numId w:val="1032"/>
+        </w:numPr>
+      </w:pPr>
+      <w:r>
+        <w:t xml:space="preserve">Historias de vida</w:t>
+      </w:r>
+    </w:p>
+    <w:bookmarkEnd w:id="91"/>
+    <w:bookmarkStart w:id="92" w:name="referencias-principales-7"/>
+    <w:p>
+      <w:pPr>
+        <w:pStyle w:val="Heading2"/>
+      </w:pPr>
+      <w:r>
+        <w:t xml:space="preserve">8.8 Referencias Principales</w:t>
+      </w:r>
+    </w:p>
+    <w:p>
+      <w:pPr>
+        <w:pStyle w:val="Compact"/>
+        <w:numPr>
+          <w:ilvl w:val="0"/>
+          <w:numId w:val="1033"/>
+        </w:numPr>
+      </w:pPr>
+      <w:r>
         <w:t xml:space="preserve">Escobal, J., &amp; Ponce, C. (2012).</w:t>
       </w:r>
       <w:r>
@@ -13105,7 +13633,7 @@
         <w:pStyle w:val="Compact"/>
         <w:numPr>
           <w:ilvl w:val="0"/>
-          <w:numId w:val="1032"/>
+          <w:numId w:val="1033"/>
         </w:numPr>
       </w:pPr>
       <w:r>
@@ -13130,7 +13658,7 @@
         <w:pStyle w:val="Compact"/>
         <w:numPr>
           <w:ilvl w:val="0"/>
-          <w:numId w:val="1032"/>
+          <w:numId w:val="1033"/>
         </w:numPr>
       </w:pPr>
       <w:r>
@@ -13197,7 +13725,7 @@
         <w:pStyle w:val="Compact"/>
         <w:numPr>
           <w:ilvl w:val="0"/>
-          <w:numId w:val="1033"/>
+          <w:numId w:val="1034"/>
         </w:numPr>
       </w:pPr>
       <w:r>
@@ -13219,7 +13747,7 @@
         <w:pStyle w:val="Compact"/>
         <w:numPr>
           <w:ilvl w:val="0"/>
-          <w:numId w:val="1033"/>
+          <w:numId w:val="1034"/>
         </w:numPr>
       </w:pPr>
       <w:r>
@@ -13241,7 +13769,7 @@
         <w:pStyle w:val="Compact"/>
         <w:numPr>
           <w:ilvl w:val="0"/>
-          <w:numId w:val="1033"/>
+          <w:numId w:val="1034"/>
         </w:numPr>
       </w:pPr>
       <w:r>
@@ -13263,7 +13791,7 @@
         <w:pStyle w:val="Compact"/>
         <w:numPr>
           <w:ilvl w:val="0"/>
-          <w:numId w:val="1033"/>
+          <w:numId w:val="1034"/>
         </w:numPr>
       </w:pPr>
       <w:r>
@@ -14602,7 +15130,7 @@
         <w:pStyle w:val="Compact"/>
         <w:numPr>
           <w:ilvl w:val="0"/>
-          <w:numId w:val="1034"/>
+          <w:numId w:val="1035"/>
         </w:numPr>
       </w:pPr>
       <w:r>
@@ -14624,7 +15152,7 @@
         <w:pStyle w:val="Compact"/>
         <w:numPr>
           <w:ilvl w:val="0"/>
-          <w:numId w:val="1034"/>
+          <w:numId w:val="1035"/>
         </w:numPr>
       </w:pPr>
       <w:r>
@@ -14646,7 +15174,7 @@
         <w:pStyle w:val="Compact"/>
         <w:numPr>
           <w:ilvl w:val="0"/>
-          <w:numId w:val="1034"/>
+          <w:numId w:val="1035"/>
         </w:numPr>
       </w:pPr>
       <w:r>
@@ -14678,7 +15206,7 @@
         <w:pStyle w:val="Compact"/>
         <w:numPr>
           <w:ilvl w:val="0"/>
-          <w:numId w:val="1035"/>
+          <w:numId w:val="1036"/>
         </w:numPr>
       </w:pPr>
       <w:r>
@@ -14703,7 +15231,7 @@
         <w:pStyle w:val="Compact"/>
         <w:numPr>
           <w:ilvl w:val="0"/>
-          <w:numId w:val="1035"/>
+          <w:numId w:val="1036"/>
         </w:numPr>
       </w:pPr>
       <w:r>
@@ -14728,7 +15256,7 @@
         <w:pStyle w:val="Compact"/>
         <w:numPr>
           <w:ilvl w:val="0"/>
-          <w:numId w:val="1035"/>
+          <w:numId w:val="1036"/>
         </w:numPr>
       </w:pPr>
       <w:r>
@@ -14795,7 +15323,7 @@
         <w:pStyle w:val="Compact"/>
         <w:numPr>
           <w:ilvl w:val="0"/>
-          <w:numId w:val="1036"/>
+          <w:numId w:val="1037"/>
         </w:numPr>
       </w:pPr>
       <w:r>
@@ -14817,7 +15345,7 @@
         <w:pStyle w:val="Compact"/>
         <w:numPr>
           <w:ilvl w:val="0"/>
-          <w:numId w:val="1036"/>
+          <w:numId w:val="1037"/>
         </w:numPr>
       </w:pPr>
       <w:r>
@@ -14839,7 +15367,7 @@
         <w:pStyle w:val="Compact"/>
         <w:numPr>
           <w:ilvl w:val="0"/>
-          <w:numId w:val="1036"/>
+          <w:numId w:val="1037"/>
         </w:numPr>
       </w:pPr>
       <w:r>
@@ -14861,7 +15389,7 @@
         <w:pStyle w:val="Compact"/>
         <w:numPr>
           <w:ilvl w:val="0"/>
-          <w:numId w:val="1036"/>
+          <w:numId w:val="1037"/>
         </w:numPr>
       </w:pPr>
       <w:r>
@@ -16310,23 +16838,446 @@
     </w:p>
     <w:p>
       <w:pPr>
-        <w:pStyle w:val="SourceCode"/>
-      </w:pPr>
-      <w:r>
-        <w:rPr>
-          <w:rStyle w:val="VerbatimChar"/>
-        </w:rPr>
-        <w:t xml:space="preserve">P(Pobre_i = 1) = Λ(β₀ + β₁·Edad_i + β₂·Educación_i + β₃·TamañoHogar_i + </w:t>
-      </w:r>
-      <w:r>
-        <w:br/>
-      </w:r>
-      <w:r>
-        <w:rPr>
-          <w:rStyle w:val="VerbatimChar"/>
-        </w:rPr>
-        <w:t xml:space="preserve">                     β₄·RamaActividad_i + β₅·Informalidad_i + β₆·Área_i + ε_i)</w:t>
-      </w:r>
+        <w:pStyle w:val="BodyText"/>
+      </w:pPr>
+      <m:oMathPara>
+        <m:oMathParaPr>
+          <m:jc m:val="center"/>
+        </m:oMathParaPr>
+        <m:oMath>
+          <m:r>
+            <m:t>P</m:t>
+          </m:r>
+          <m:d>
+            <m:dPr>
+              <m:begChr m:val="("/>
+              <m:sepChr m:val=""/>
+              <m:endChr m:val=")"/>
+              <m:grow/>
+            </m:dPr>
+            <m:e>
+              <m:r>
+                <m:t>P</m:t>
+              </m:r>
+              <m:r>
+                <m:t>o</m:t>
+              </m:r>
+              <m:r>
+                <m:t>b</m:t>
+              </m:r>
+              <m:r>
+                <m:t>r</m:t>
+              </m:r>
+              <m:sSub>
+                <m:e>
+                  <m:r>
+                    <m:t>e</m:t>
+                  </m:r>
+                </m:e>
+                <m:sub>
+                  <m:r>
+                    <m:t>i</m:t>
+                  </m:r>
+                </m:sub>
+              </m:sSub>
+              <m:r>
+                <m:rPr>
+                  <m:sty m:val="p"/>
+                </m:rPr>
+                <m:t>=</m:t>
+              </m:r>
+              <m:r>
+                <m:t>1</m:t>
+              </m:r>
+            </m:e>
+          </m:d>
+          <m:r>
+            <m:rPr>
+              <m:sty m:val="p"/>
+            </m:rPr>
+            <m:t>=</m:t>
+          </m:r>
+          <m:r>
+            <m:t>Λ</m:t>
+          </m:r>
+          <m:d>
+            <m:dPr>
+              <m:begChr m:val="("/>
+              <m:sepChr m:val=""/>
+              <m:endChr m:val=")"/>
+              <m:grow/>
+            </m:dPr>
+            <m:e>
+              <m:r>
+                <m:t>β</m:t>
+              </m:r>
+              <m:r>
+                <m:rPr>
+                  <m:sty m:val="p"/>
+                </m:rPr>
+                <m:t>₀</m:t>
+              </m:r>
+              <m:r>
+                <m:rPr>
+                  <m:sty m:val="p"/>
+                </m:rPr>
+                <m:t>+</m:t>
+              </m:r>
+              <m:r>
+                <m:t>β</m:t>
+              </m:r>
+              <m:r>
+                <m:rPr>
+                  <m:sty m:val="p"/>
+                </m:rPr>
+                <m:t>₁</m:t>
+              </m:r>
+              <m:r>
+                <m:rPr>
+                  <m:sty m:val="p"/>
+                </m:rPr>
+                <m:t>·</m:t>
+              </m:r>
+              <m:r>
+                <m:t>E</m:t>
+              </m:r>
+              <m:r>
+                <m:t>d</m:t>
+              </m:r>
+              <m:r>
+                <m:t>a</m:t>
+              </m:r>
+              <m:sSub>
+                <m:e>
+                  <m:r>
+                    <m:t>d</m:t>
+                  </m:r>
+                </m:e>
+                <m:sub>
+                  <m:r>
+                    <m:t>i</m:t>
+                  </m:r>
+                </m:sub>
+              </m:sSub>
+              <m:r>
+                <m:rPr>
+                  <m:sty m:val="p"/>
+                </m:rPr>
+                <m:t>+</m:t>
+              </m:r>
+              <m:r>
+                <m:t>β</m:t>
+              </m:r>
+              <m:r>
+                <m:rPr>
+                  <m:sty m:val="p"/>
+                </m:rPr>
+                <m:t>₂</m:t>
+              </m:r>
+              <m:r>
+                <m:rPr>
+                  <m:sty m:val="p"/>
+                </m:rPr>
+                <m:t>·</m:t>
+              </m:r>
+              <m:r>
+                <m:t>E</m:t>
+              </m:r>
+              <m:r>
+                <m:t>d</m:t>
+              </m:r>
+              <m:r>
+                <m:t>u</m:t>
+              </m:r>
+              <m:r>
+                <m:t>c</m:t>
+              </m:r>
+              <m:r>
+                <m:t>a</m:t>
+              </m:r>
+              <m:r>
+                <m:t>c</m:t>
+              </m:r>
+              <m:r>
+                <m:t>i</m:t>
+              </m:r>
+              <m:r>
+                <m:t>ó</m:t>
+              </m:r>
+              <m:sSub>
+                <m:e>
+                  <m:r>
+                    <m:t>n</m:t>
+                  </m:r>
+                </m:e>
+                <m:sub>
+                  <m:r>
+                    <m:t>i</m:t>
+                  </m:r>
+                </m:sub>
+              </m:sSub>
+              <m:r>
+                <m:rPr>
+                  <m:sty m:val="p"/>
+                </m:rPr>
+                <m:t>+</m:t>
+              </m:r>
+              <m:r>
+                <m:t>β</m:t>
+              </m:r>
+              <m:r>
+                <m:rPr>
+                  <m:sty m:val="p"/>
+                </m:rPr>
+                <m:t>₃</m:t>
+              </m:r>
+              <m:r>
+                <m:rPr>
+                  <m:sty m:val="p"/>
+                </m:rPr>
+                <m:t>·</m:t>
+              </m:r>
+              <m:r>
+                <m:t>T</m:t>
+              </m:r>
+              <m:r>
+                <m:t>a</m:t>
+              </m:r>
+              <m:r>
+                <m:t>m</m:t>
+              </m:r>
+              <m:r>
+                <m:t>a</m:t>
+              </m:r>
+              <m:r>
+                <m:t>ñ</m:t>
+              </m:r>
+              <m:r>
+                <m:t>o</m:t>
+              </m:r>
+              <m:r>
+                <m:t>H</m:t>
+              </m:r>
+              <m:r>
+                <m:t>o</m:t>
+              </m:r>
+              <m:r>
+                <m:t>g</m:t>
+              </m:r>
+              <m:r>
+                <m:t>a</m:t>
+              </m:r>
+              <m:sSub>
+                <m:e>
+                  <m:r>
+                    <m:t>r</m:t>
+                  </m:r>
+                </m:e>
+                <m:sub>
+                  <m:r>
+                    <m:t>i</m:t>
+                  </m:r>
+                </m:sub>
+              </m:sSub>
+              <m:r>
+                <m:rPr>
+                  <m:sty m:val="p"/>
+                </m:rPr>
+                <m:t>+</m:t>
+              </m:r>
+              <m:r>
+                <m:t>β</m:t>
+              </m:r>
+              <m:r>
+                <m:rPr>
+                  <m:sty m:val="p"/>
+                </m:rPr>
+                <m:t>₄</m:t>
+              </m:r>
+              <m:r>
+                <m:rPr>
+                  <m:sty m:val="p"/>
+                </m:rPr>
+                <m:t>·</m:t>
+              </m:r>
+              <m:r>
+                <m:t>R</m:t>
+              </m:r>
+              <m:r>
+                <m:t>a</m:t>
+              </m:r>
+              <m:r>
+                <m:t>m</m:t>
+              </m:r>
+              <m:r>
+                <m:t>a</m:t>
+              </m:r>
+              <m:r>
+                <m:t>A</m:t>
+              </m:r>
+              <m:r>
+                <m:t>c</m:t>
+              </m:r>
+              <m:r>
+                <m:t>t</m:t>
+              </m:r>
+              <m:r>
+                <m:t>i</m:t>
+              </m:r>
+              <m:r>
+                <m:t>v</m:t>
+              </m:r>
+              <m:r>
+                <m:t>i</m:t>
+              </m:r>
+              <m:r>
+                <m:t>d</m:t>
+              </m:r>
+              <m:r>
+                <m:t>a</m:t>
+              </m:r>
+              <m:sSub>
+                <m:e>
+                  <m:r>
+                    <m:t>d</m:t>
+                  </m:r>
+                </m:e>
+                <m:sub>
+                  <m:r>
+                    <m:t>i</m:t>
+                  </m:r>
+                </m:sub>
+              </m:sSub>
+              <m:r>
+                <m:rPr>
+                  <m:sty m:val="p"/>
+                </m:rPr>
+                <m:t>+</m:t>
+              </m:r>
+              <m:r>
+                <m:t>β</m:t>
+              </m:r>
+              <m:r>
+                <m:rPr>
+                  <m:sty m:val="p"/>
+                </m:rPr>
+                <m:t>₅</m:t>
+              </m:r>
+              <m:r>
+                <m:rPr>
+                  <m:sty m:val="p"/>
+                </m:rPr>
+                <m:t>·</m:t>
+              </m:r>
+              <m:r>
+                <m:t>I</m:t>
+              </m:r>
+              <m:r>
+                <m:t>n</m:t>
+              </m:r>
+              <m:r>
+                <m:t>f</m:t>
+              </m:r>
+              <m:r>
+                <m:t>o</m:t>
+              </m:r>
+              <m:r>
+                <m:t>r</m:t>
+              </m:r>
+              <m:r>
+                <m:t>m</m:t>
+              </m:r>
+              <m:r>
+                <m:t>a</m:t>
+              </m:r>
+              <m:r>
+                <m:t>l</m:t>
+              </m:r>
+              <m:r>
+                <m:t>i</m:t>
+              </m:r>
+              <m:r>
+                <m:t>d</m:t>
+              </m:r>
+              <m:r>
+                <m:t>a</m:t>
+              </m:r>
+              <m:sSub>
+                <m:e>
+                  <m:r>
+                    <m:t>d</m:t>
+                  </m:r>
+                </m:e>
+                <m:sub>
+                  <m:r>
+                    <m:t>i</m:t>
+                  </m:r>
+                </m:sub>
+              </m:sSub>
+              <m:r>
+                <m:rPr>
+                  <m:sty m:val="p"/>
+                </m:rPr>
+                <m:t>+</m:t>
+              </m:r>
+              <m:r>
+                <m:t>β</m:t>
+              </m:r>
+              <m:r>
+                <m:rPr>
+                  <m:sty m:val="p"/>
+                </m:rPr>
+                <m:t>₆</m:t>
+              </m:r>
+              <m:r>
+                <m:rPr>
+                  <m:sty m:val="p"/>
+                </m:rPr>
+                <m:t>·</m:t>
+              </m:r>
+              <m:r>
+                <m:t>Á</m:t>
+              </m:r>
+              <m:r>
+                <m:t>r</m:t>
+              </m:r>
+              <m:r>
+                <m:t>e</m:t>
+              </m:r>
+              <m:sSub>
+                <m:e>
+                  <m:r>
+                    <m:t>a</m:t>
+                  </m:r>
+                </m:e>
+                <m:sub>
+                  <m:r>
+                    <m:t>i</m:t>
+                  </m:r>
+                </m:sub>
+              </m:sSub>
+              <m:r>
+                <m:rPr>
+                  <m:sty m:val="p"/>
+                </m:rPr>
+                <m:t>+</m:t>
+              </m:r>
+              <m:sSub>
+                <m:e>
+                  <m:r>
+                    <m:t>ε</m:t>
+                  </m:r>
+                </m:e>
+                <m:sub>
+                  <m:r>
+                    <m:t>i</m:t>
+                  </m:r>
+                </m:sub>
+              </m:sSub>
+            </m:e>
+          </m:d>
+        </m:oMath>
+      </m:oMathPara>
     </w:p>
     <w:p>
       <w:pPr>
@@ -16341,7 +17292,7 @@
         <w:pStyle w:val="Compact"/>
         <w:numPr>
           <w:ilvl w:val="0"/>
-          <w:numId w:val="1037"/>
+          <w:numId w:val="1038"/>
         </w:numPr>
       </w:pPr>
       <w:r>
@@ -16353,7 +17304,7 @@
         <w:pStyle w:val="Compact"/>
         <w:numPr>
           <w:ilvl w:val="0"/>
-          <w:numId w:val="1037"/>
+          <w:numId w:val="1038"/>
         </w:numPr>
       </w:pPr>
       <w:r>
@@ -16365,7 +17316,7 @@
         <w:pStyle w:val="Compact"/>
         <w:numPr>
           <w:ilvl w:val="0"/>
-          <w:numId w:val="1037"/>
+          <w:numId w:val="1038"/>
         </w:numPr>
       </w:pPr>
       <w:r>
@@ -16401,33 +17352,11 @@
         <w:pStyle w:val="Compact"/>
         <w:numPr>
           <w:ilvl w:val="0"/>
-          <w:numId w:val="1038"/>
+          <w:numId w:val="1039"/>
         </w:numPr>
       </w:pPr>
       <w:r>
         <w:t xml:space="preserve">Coeficientes β: Efecto en el logit (log-odds)</w:t>
-      </w:r>
-    </w:p>
-    <w:p>
-      <w:pPr>
-        <w:pStyle w:val="Compact"/>
-        <w:numPr>
-          <w:ilvl w:val="0"/>
-          <w:numId w:val="1038"/>
-        </w:numPr>
-      </w:pPr>
-      <w:r>
-        <w:t xml:space="preserve">Efectos marginales: Cambio en probabilidad ante cambio unitario en X</w:t>
-      </w:r>
-    </w:p>
-    <w:bookmarkEnd w:id="107"/>
-    <w:bookmarkStart w:id="108" w:name="hipótesis-de-signo-esperado"/>
-    <w:p>
-      <w:pPr>
-        <w:pStyle w:val="Heading2"/>
-      </w:pPr>
-      <w:r>
-        <w:t xml:space="preserve">10.7 Hipótesis de Signo Esperado</w:t>
       </w:r>
     </w:p>
     <w:p>
@@ -16439,77 +17368,17 @@
         </w:numPr>
       </w:pPr>
       <w:r>
-        <w:t xml:space="preserve">Edad del jefe: Relación no lineal (U invertida)</w:t>
-      </w:r>
-    </w:p>
-    <w:p>
-      <w:pPr>
-        <w:pStyle w:val="Compact"/>
-        <w:numPr>
-          <w:ilvl w:val="0"/>
-          <w:numId w:val="1039"/>
-        </w:numPr>
-      </w:pPr>
-      <w:r>
-        <w:t xml:space="preserve">Educación del jefe: Negativo (↓ educación → ↑ pobreza)</w:t>
-      </w:r>
-    </w:p>
-    <w:p>
-      <w:pPr>
-        <w:pStyle w:val="Compact"/>
-        <w:numPr>
-          <w:ilvl w:val="0"/>
-          <w:numId w:val="1039"/>
-        </w:numPr>
-      </w:pPr>
-      <w:r>
-        <w:t xml:space="preserve">Tamaño del hogar: Positivo (↑ miembros → ↑ pobreza)</w:t>
-      </w:r>
-    </w:p>
-    <w:p>
-      <w:pPr>
-        <w:pStyle w:val="Compact"/>
-        <w:numPr>
-          <w:ilvl w:val="0"/>
-          <w:numId w:val="1039"/>
-        </w:numPr>
-      </w:pPr>
-      <w:r>
-        <w:t xml:space="preserve">Número de perceptores: Negativo (↑ perceptores → ↓ pobreza)</w:t>
-      </w:r>
-    </w:p>
-    <w:p>
-      <w:pPr>
-        <w:pStyle w:val="Compact"/>
-        <w:numPr>
-          <w:ilvl w:val="0"/>
-          <w:numId w:val="1039"/>
-        </w:numPr>
-      </w:pPr>
-      <w:r>
-        <w:t xml:space="preserve">Informalidad: Positivo (informal → ↑ pobreza)</w:t>
-      </w:r>
-    </w:p>
-    <w:p>
-      <w:pPr>
-        <w:pStyle w:val="Compact"/>
-        <w:numPr>
-          <w:ilvl w:val="0"/>
-          <w:numId w:val="1039"/>
-        </w:numPr>
-      </w:pPr>
-      <w:r>
-        <w:t xml:space="preserve">Área urbana: Negativo (urbano → ↓ pobreza)</w:t>
-      </w:r>
-    </w:p>
-    <w:bookmarkEnd w:id="108"/>
-    <w:bookmarkStart w:id="109" w:name="referencias-principales-9"/>
+        <w:t xml:space="preserve">Efectos marginales: Cambio en probabilidad ante cambio unitario en X</w:t>
+      </w:r>
+    </w:p>
+    <w:bookmarkEnd w:id="107"/>
+    <w:bookmarkStart w:id="108" w:name="hipótesis-de-signo-esperado"/>
     <w:p>
       <w:pPr>
         <w:pStyle w:val="Heading2"/>
       </w:pPr>
       <w:r>
-        <w:t xml:space="preserve">10.8 Referencias Principales</w:t>
+        <w:t xml:space="preserve">10.7 Hipótesis de Signo Esperado</w:t>
       </w:r>
     </w:p>
     <w:p>
@@ -16521,6 +17390,88 @@
         </w:numPr>
       </w:pPr>
       <w:r>
+        <w:t xml:space="preserve">Edad del jefe: Relación no lineal (U invertida)</w:t>
+      </w:r>
+    </w:p>
+    <w:p>
+      <w:pPr>
+        <w:pStyle w:val="Compact"/>
+        <w:numPr>
+          <w:ilvl w:val="0"/>
+          <w:numId w:val="1040"/>
+        </w:numPr>
+      </w:pPr>
+      <w:r>
+        <w:t xml:space="preserve">Educación del jefe: Negativo (↓ educación → ↑ pobreza)</w:t>
+      </w:r>
+    </w:p>
+    <w:p>
+      <w:pPr>
+        <w:pStyle w:val="Compact"/>
+        <w:numPr>
+          <w:ilvl w:val="0"/>
+          <w:numId w:val="1040"/>
+        </w:numPr>
+      </w:pPr>
+      <w:r>
+        <w:t xml:space="preserve">Tamaño del hogar: Positivo (↑ miembros → ↑ pobreza)</w:t>
+      </w:r>
+    </w:p>
+    <w:p>
+      <w:pPr>
+        <w:pStyle w:val="Compact"/>
+        <w:numPr>
+          <w:ilvl w:val="0"/>
+          <w:numId w:val="1040"/>
+        </w:numPr>
+      </w:pPr>
+      <w:r>
+        <w:t xml:space="preserve">Número de perceptores: Negativo (↑ perceptores → ↓ pobreza)</w:t>
+      </w:r>
+    </w:p>
+    <w:p>
+      <w:pPr>
+        <w:pStyle w:val="Compact"/>
+        <w:numPr>
+          <w:ilvl w:val="0"/>
+          <w:numId w:val="1040"/>
+        </w:numPr>
+      </w:pPr>
+      <w:r>
+        <w:t xml:space="preserve">Informalidad: Positivo (informal → ↑ pobreza)</w:t>
+      </w:r>
+    </w:p>
+    <w:p>
+      <w:pPr>
+        <w:pStyle w:val="Compact"/>
+        <w:numPr>
+          <w:ilvl w:val="0"/>
+          <w:numId w:val="1040"/>
+        </w:numPr>
+      </w:pPr>
+      <w:r>
+        <w:t xml:space="preserve">Área urbana: Negativo (urbano → ↓ pobreza)</w:t>
+      </w:r>
+    </w:p>
+    <w:bookmarkEnd w:id="108"/>
+    <w:bookmarkStart w:id="109" w:name="referencias-principales-9"/>
+    <w:p>
+      <w:pPr>
+        <w:pStyle w:val="Heading2"/>
+      </w:pPr>
+      <w:r>
+        <w:t xml:space="preserve">10.8 Referencias Principales</w:t>
+      </w:r>
+    </w:p>
+    <w:p>
+      <w:pPr>
+        <w:pStyle w:val="Compact"/>
+        <w:numPr>
+          <w:ilvl w:val="0"/>
+          <w:numId w:val="1041"/>
+        </w:numPr>
+      </w:pPr>
+      <w:r>
         <w:t xml:space="preserve">Herrera, J. (2017).</w:t>
       </w:r>
       <w:r>
@@ -16542,7 +17493,7 @@
         <w:pStyle w:val="Compact"/>
         <w:numPr>
           <w:ilvl w:val="0"/>
-          <w:numId w:val="1040"/>
+          <w:numId w:val="1041"/>
         </w:numPr>
       </w:pPr>
       <w:r>
@@ -16570,7 +17521,7 @@
         <w:pStyle w:val="Compact"/>
         <w:numPr>
           <w:ilvl w:val="0"/>
-          <w:numId w:val="1040"/>
+          <w:numId w:val="1041"/>
         </w:numPr>
       </w:pPr>
       <w:r>
@@ -16592,13 +17543,13 @@
     </w:p>
     <w:bookmarkEnd w:id="109"/>
     <w:bookmarkEnd w:id="110"/>
-    <w:bookmarkStart w:id="114" w:name="X968439fd92aefb0faf82decc77c71af9f2f9714"/>
+    <w:bookmarkStart w:id="114" w:name="X02cdc375e12d4a31ae80bb1df08f46cf6ff106d"/>
     <w:p>
       <w:pPr>
         <w:pStyle w:val="Heading1"/>
       </w:pPr>
       <w:r>
-        <w:t xml:space="preserve">11. MATRIZ 10: Determinantes Microeconómicos de la Pobreza</w:t>
+        <w:t xml:space="preserve">11. Matriz 11: Factores de Desnutrición Infantil</w:t>
       </w:r>
     </w:p>
     <w:bookmarkStart w:id="111" w:name="título-10"/>
@@ -16619,7 +17570,7 @@
           <w:b/>
           <w:bCs/>
         </w:rPr>
-        <w:t xml:space="preserve">Determinantes Microeconómicos de la Pobreza en el Departamento de Ayacucho, Periodo 2000-2020</w:t>
+        <w:t xml:space="preserve">Factores Asociados a la Desnutrición en Niños Menores de 5 Años en el Perú</w:t>
       </w:r>
     </w:p>
     <w:tbl>
@@ -16683,7 +17634,7 @@
               <w:pStyle w:val="Compact"/>
             </w:pPr>
             <w:r>
-              <w:t xml:space="preserve">¿Cuáles son los determinantes microeconómicos de la probabilidad de ser pobre en Ayacucho durante el periodo 2000-2020?</w:t>
+              <w:t xml:space="preserve">¿De qué manera la pobreza y el analfabetismo influyen en la desnutrición de niños menores de 5 años en los departamentos del Perú (2009-2019)?</w:t>
             </w:r>
           </w:p>
         </w:tc>
@@ -16711,7 +17662,7 @@
               <w:pStyle w:val="Compact"/>
             </w:pPr>
             <w:r>
-              <w:t xml:space="preserve">Identificar los determinantes microeconómicos de la probabilidad de ser pobre en Ayacucho mediante un modelo de probabilidad.</w:t>
+              <w:t xml:space="preserve">Determinar la influencia de la pobreza y el analfabetismo en la desnutrición de niños menores de 5 años en los departamentos del Perú.</w:t>
             </w:r>
           </w:p>
         </w:tc>
@@ -16739,7 +17690,7 @@
               <w:pStyle w:val="Compact"/>
             </w:pPr>
             <w:r>
-              <w:t xml:space="preserve">Las variables demográficas, de capital humano y de actividad económica son determinantes significativos de la probabilidad de ser pobre.</w:t>
+              <w:t xml:space="preserve">La pobreza y el analfabetismo influyen significativamente en la desnutrición de niños menores de 5 años en el Perú.</w:t>
             </w:r>
           </w:p>
         </w:tc>
@@ -16753,6 +17704,576 @@
       </w:pPr>
       <w:r>
         <w:t xml:space="preserve">11.2 Operacionalización de Variables</w:t>
+      </w:r>
+    </w:p>
+    <w:tbl>
+      <w:tblPr>
+        <w:tblStyle w:val="Table"/>
+        <w:tblW w:type="pct" w:w="5000"/>
+        <w:tblLayout w:type="fixed"/>
+        <w:tblLook w:firstRow="1" w:lastRow="0" w:firstColumn="0" w:lastColumn="0" w:noHBand="0" w:noVBand="0" w:val="0020"/>
+      </w:tblPr>
+      <w:tblGrid>
+        <w:gridCol w:w="2084"/>
+        <w:gridCol w:w="1250"/>
+        <w:gridCol w:w="2292"/>
+        <w:gridCol w:w="2292"/>
+      </w:tblGrid>
+      <w:tr>
+        <w:trPr>
+          <w:tblHeader w:val="on"/>
+        </w:trPr>
+        <w:tc>
+          <w:tcPr/>
+          <w:p>
+            <w:pPr>
+              <w:pStyle w:val="Compact"/>
+            </w:pPr>
+            <w:r>
+              <w:t xml:space="preserve">VARIABLE</w:t>
+            </w:r>
+          </w:p>
+        </w:tc>
+        <w:tc>
+          <w:tcPr/>
+          <w:p>
+            <w:pPr>
+              <w:pStyle w:val="Compact"/>
+            </w:pPr>
+            <w:r>
+              <w:t xml:space="preserve">TIPO</w:t>
+            </w:r>
+          </w:p>
+        </w:tc>
+        <w:tc>
+          <w:tcPr/>
+          <w:p>
+            <w:pPr>
+              <w:pStyle w:val="Compact"/>
+            </w:pPr>
+            <w:r>
+              <w:t xml:space="preserve">DIMENSIÓN</w:t>
+            </w:r>
+          </w:p>
+        </w:tc>
+        <w:tc>
+          <w:tcPr/>
+          <w:p>
+            <w:pPr>
+              <w:pStyle w:val="Compact"/>
+            </w:pPr>
+            <w:r>
+              <w:t xml:space="preserve">INDICADOR</w:t>
+            </w:r>
+          </w:p>
+        </w:tc>
+      </w:tr>
+      <w:tr>
+        <w:tc>
+          <w:tcPr/>
+          <w:p>
+            <w:pPr>
+              <w:pStyle w:val="Compact"/>
+            </w:pPr>
+            <w:r>
+              <w:rPr>
+                <w:b/>
+                <w:bCs/>
+              </w:rPr>
+              <w:t xml:space="preserve">Desnutrición</w:t>
+            </w:r>
+          </w:p>
+        </w:tc>
+        <w:tc>
+          <w:tcPr/>
+          <w:p>
+            <w:pPr>
+              <w:pStyle w:val="Compact"/>
+            </w:pPr>
+            <w:r>
+              <w:t xml:space="preserve">Dependiente</w:t>
+            </w:r>
+          </w:p>
+        </w:tc>
+        <w:tc>
+          <w:tcPr/>
+          <w:p>
+            <w:pPr>
+              <w:pStyle w:val="Compact"/>
+            </w:pPr>
+            <w:r>
+              <w:t xml:space="preserve">Nutricional</w:t>
+            </w:r>
+          </w:p>
+        </w:tc>
+        <w:tc>
+          <w:tcPr/>
+          <w:p>
+            <w:pPr>
+              <w:pStyle w:val="Compact"/>
+            </w:pPr>
+            <w:r>
+              <w:t xml:space="preserve">- Tasa de desnutrición crónica (%)</w:t>
+            </w:r>
+          </w:p>
+        </w:tc>
+      </w:tr>
+      <w:tr>
+        <w:tc>
+          <w:tcPr/>
+          <w:p>
+            <w:pPr>
+              <w:pStyle w:val="Compact"/>
+            </w:pPr>
+            <w:r>
+              <w:rPr>
+                <w:b/>
+                <w:bCs/>
+              </w:rPr>
+              <w:t xml:space="preserve">Pobreza</w:t>
+            </w:r>
+          </w:p>
+        </w:tc>
+        <w:tc>
+          <w:tcPr/>
+          <w:p>
+            <w:pPr>
+              <w:pStyle w:val="Compact"/>
+            </w:pPr>
+            <w:r>
+              <w:t xml:space="preserve">Independiente</w:t>
+            </w:r>
+          </w:p>
+        </w:tc>
+        <w:tc>
+          <w:tcPr/>
+          <w:p>
+            <w:pPr>
+              <w:pStyle w:val="Compact"/>
+            </w:pPr>
+            <w:r>
+              <w:t xml:space="preserve">Económica</w:t>
+            </w:r>
+          </w:p>
+        </w:tc>
+        <w:tc>
+          <w:tcPr/>
+          <w:p>
+            <w:pPr>
+              <w:pStyle w:val="Compact"/>
+            </w:pPr>
+            <w:r>
+              <w:t xml:space="preserve">- Tasa de pobreza (%)</w:t>
+            </w:r>
+          </w:p>
+        </w:tc>
+      </w:tr>
+      <w:tr>
+        <w:tc>
+          <w:tcPr/>
+          <w:p>
+            <w:pPr>
+              <w:pStyle w:val="Compact"/>
+            </w:pPr>
+            <w:r>
+              <w:rPr>
+                <w:b/>
+                <w:bCs/>
+              </w:rPr>
+              <w:t xml:space="preserve">Analfabetismo</w:t>
+            </w:r>
+          </w:p>
+        </w:tc>
+        <w:tc>
+          <w:tcPr/>
+          <w:p>
+            <w:pPr>
+              <w:pStyle w:val="Compact"/>
+            </w:pPr>
+            <w:r>
+              <w:t xml:space="preserve">Independiente</w:t>
+            </w:r>
+          </w:p>
+        </w:tc>
+        <w:tc>
+          <w:tcPr/>
+          <w:p>
+            <w:pPr>
+              <w:pStyle w:val="Compact"/>
+            </w:pPr>
+            <w:r>
+              <w:t xml:space="preserve">Educativa</w:t>
+            </w:r>
+          </w:p>
+        </w:tc>
+        <w:tc>
+          <w:tcPr/>
+          <w:p>
+            <w:pPr>
+              <w:pStyle w:val="Compact"/>
+            </w:pPr>
+            <w:r>
+              <w:t xml:space="preserve">- Tasa de analfabetismo (%)</w:t>
+            </w:r>
+          </w:p>
+        </w:tc>
+      </w:tr>
+      <w:tr>
+        <w:tc>
+          <w:tcPr/>
+          <w:p>
+            <w:pPr>
+              <w:pStyle w:val="Compact"/>
+            </w:pPr>
+            <w:r>
+              <w:rPr>
+                <w:b/>
+                <w:bCs/>
+              </w:rPr>
+              <w:t xml:space="preserve">Inflación</w:t>
+            </w:r>
+          </w:p>
+        </w:tc>
+        <w:tc>
+          <w:tcPr/>
+          <w:p>
+            <w:pPr>
+              <w:pStyle w:val="Compact"/>
+            </w:pPr>
+            <w:r>
+              <w:t xml:space="preserve">Control</w:t>
+            </w:r>
+          </w:p>
+        </w:tc>
+        <w:tc>
+          <w:tcPr/>
+          <w:p>
+            <w:pPr>
+              <w:pStyle w:val="Compact"/>
+            </w:pPr>
+            <w:r>
+              <w:t xml:space="preserve">Económica</w:t>
+            </w:r>
+          </w:p>
+        </w:tc>
+        <w:tc>
+          <w:tcPr/>
+          <w:p>
+            <w:pPr>
+              <w:pStyle w:val="Compact"/>
+            </w:pPr>
+            <w:r>
+              <w:t xml:space="preserve">- IPC (Índice de Precios al Consumidor)</w:t>
+            </w:r>
+          </w:p>
+        </w:tc>
+      </w:tr>
+    </w:tbl>
+    <w:bookmarkEnd w:id="112"/>
+    <w:bookmarkStart w:id="113" w:name="metodología-10"/>
+    <w:p>
+      <w:pPr>
+        <w:pStyle w:val="Heading2"/>
+      </w:pPr>
+      <w:r>
+        <w:t xml:space="preserve">11.3 Metodología</w:t>
+      </w:r>
+    </w:p>
+    <w:p>
+      <w:pPr>
+        <w:pStyle w:val="Compact"/>
+        <w:numPr>
+          <w:ilvl w:val="0"/>
+          <w:numId w:val="1042"/>
+        </w:numPr>
+      </w:pPr>
+      <w:r>
+        <w:rPr>
+          <w:b/>
+          <w:bCs/>
+        </w:rPr>
+        <w:t xml:space="preserve">Tipo:</w:t>
+      </w:r>
+      <w:r>
+        <w:t xml:space="preserve"> </w:t>
+      </w:r>
+      <w:r>
+        <w:t xml:space="preserve">Aplicada, Explicativa</w:t>
+      </w:r>
+    </w:p>
+    <w:p>
+      <w:pPr>
+        <w:pStyle w:val="Compact"/>
+        <w:numPr>
+          <w:ilvl w:val="0"/>
+          <w:numId w:val="1042"/>
+        </w:numPr>
+      </w:pPr>
+      <w:r>
+        <w:rPr>
+          <w:b/>
+          <w:bCs/>
+        </w:rPr>
+        <w:t xml:space="preserve">Diseño:</w:t>
+      </w:r>
+      <w:r>
+        <w:t xml:space="preserve"> </w:t>
+      </w:r>
+      <w:r>
+        <w:t xml:space="preserve">Descriptivo-correlacional, longitudinal</w:t>
+      </w:r>
+    </w:p>
+    <w:p>
+      <w:pPr>
+        <w:pStyle w:val="Compact"/>
+        <w:numPr>
+          <w:ilvl w:val="0"/>
+          <w:numId w:val="1042"/>
+        </w:numPr>
+      </w:pPr>
+      <w:r>
+        <w:rPr>
+          <w:b/>
+          <w:bCs/>
+        </w:rPr>
+        <w:t xml:space="preserve">Población:</w:t>
+      </w:r>
+      <w:r>
+        <w:t xml:space="preserve"> </w:t>
+      </w:r>
+      <w:r>
+        <w:t xml:space="preserve">24 departamentos del Perú (2009-2019)</w:t>
+      </w:r>
+    </w:p>
+    <w:p>
+      <w:pPr>
+        <w:pStyle w:val="Compact"/>
+        <w:numPr>
+          <w:ilvl w:val="0"/>
+          <w:numId w:val="1042"/>
+        </w:numPr>
+      </w:pPr>
+      <w:r>
+        <w:rPr>
+          <w:b/>
+          <w:bCs/>
+        </w:rPr>
+        <w:t xml:space="preserve">Análisis:</w:t>
+      </w:r>
+      <w:r>
+        <w:t xml:space="preserve"> </w:t>
+      </w:r>
+      <w:r>
+        <w:t xml:space="preserve">Correlación, regresión múltiple</w:t>
+      </w:r>
+    </w:p>
+    <w:p>
+      <w:pPr>
+        <w:pStyle w:val="Compact"/>
+        <w:numPr>
+          <w:ilvl w:val="0"/>
+          <w:numId w:val="1042"/>
+        </w:numPr>
+      </w:pPr>
+      <w:r>
+        <w:rPr>
+          <w:b/>
+          <w:bCs/>
+        </w:rPr>
+        <w:t xml:space="preserve">Fuentes:</w:t>
+      </w:r>
+      <w:r>
+        <w:t xml:space="preserve"> </w:t>
+      </w:r>
+      <w:r>
+        <w:t xml:space="preserve">INEI (ENDES, ENAHO), MINSA</w:t>
+      </w:r>
+    </w:p>
+    <w:p>
+      <w:pPr>
+        <w:pStyle w:val="Compact"/>
+        <w:numPr>
+          <w:ilvl w:val="0"/>
+          <w:numId w:val="1042"/>
+        </w:numPr>
+      </w:pPr>
+      <w:r>
+        <w:rPr>
+          <w:b/>
+          <w:bCs/>
+        </w:rPr>
+        <w:t xml:space="preserve">Software:</w:t>
+      </w:r>
+      <w:r>
+        <w:t xml:space="preserve"> </w:t>
+      </w:r>
+      <w:r>
+        <w:t xml:space="preserve">SPSS, Stata</w:t>
+      </w:r>
+    </w:p>
+    <w:bookmarkEnd w:id="113"/>
+    <w:bookmarkEnd w:id="114"/>
+    <w:bookmarkStart w:id="118" w:name="Xd16c027590d3d0bbaac5a4dfa6e63143b96e1e9"/>
+    <w:p>
+      <w:pPr>
+        <w:pStyle w:val="Heading1"/>
+      </w:pPr>
+      <w:r>
+        <w:t xml:space="preserve">12. Matriz 12: Recaudación de Impuestos Prediales</w:t>
+      </w:r>
+    </w:p>
+    <w:bookmarkStart w:id="115" w:name="título-11"/>
+    <w:p>
+      <w:pPr>
+        <w:pStyle w:val="Heading2"/>
+      </w:pPr>
+      <w:r>
+        <w:t xml:space="preserve">12.1 Título</w:t>
+      </w:r>
+    </w:p>
+    <w:p>
+      <w:pPr>
+        <w:pStyle w:val="FirstParagraph"/>
+      </w:pPr>
+      <w:r>
+        <w:rPr>
+          <w:b/>
+          <w:bCs/>
+        </w:rPr>
+        <w:t xml:space="preserve">Influencia de la Recaudación de Impuestos Prediales en la Recaudación Tributaria de la Municipalidad Distrital de Huamanga, 2021</w:t>
+      </w:r>
+    </w:p>
+    <w:tbl>
+      <w:tblPr>
+        <w:tblStyle w:val="Table"/>
+        <w:tblW w:type="pct" w:w="5000"/>
+        <w:tblLayout w:type="fixed"/>
+        <w:tblLook w:firstRow="1" w:lastRow="0" w:firstColumn="0" w:lastColumn="0" w:noHBand="0" w:noVBand="0" w:val="0020"/>
+      </w:tblPr>
+      <w:tblGrid>
+        <w:gridCol w:w="3771"/>
+        <w:gridCol w:w="4148"/>
+      </w:tblGrid>
+      <w:tr>
+        <w:trPr>
+          <w:tblHeader w:val="on"/>
+        </w:trPr>
+        <w:tc>
+          <w:tcPr/>
+          <w:p>
+            <w:pPr>
+              <w:pStyle w:val="Compact"/>
+            </w:pPr>
+            <w:r>
+              <w:t xml:space="preserve">ELEMENTO</w:t>
+            </w:r>
+          </w:p>
+        </w:tc>
+        <w:tc>
+          <w:tcPr/>
+          <w:p>
+            <w:pPr>
+              <w:pStyle w:val="Compact"/>
+            </w:pPr>
+            <w:r>
+              <w:t xml:space="preserve">CONTENIDO</w:t>
+            </w:r>
+          </w:p>
+        </w:tc>
+      </w:tr>
+      <w:tr>
+        <w:tc>
+          <w:tcPr/>
+          <w:p>
+            <w:pPr>
+              <w:pStyle w:val="Compact"/>
+            </w:pPr>
+            <w:r>
+              <w:rPr>
+                <w:b/>
+                <w:bCs/>
+              </w:rPr>
+              <w:t xml:space="preserve">PROBLEMA GENERAL</w:t>
+            </w:r>
+          </w:p>
+        </w:tc>
+        <w:tc>
+          <w:tcPr/>
+          <w:p>
+            <w:pPr>
+              <w:pStyle w:val="Compact"/>
+            </w:pPr>
+            <w:r>
+              <w:t xml:space="preserve">¿De qué manera el impuesto predial se relaciona con la recaudación tributaria en la Municipalidad Distrital de Huamanga-2021?</w:t>
+            </w:r>
+          </w:p>
+        </w:tc>
+      </w:tr>
+      <w:tr>
+        <w:tc>
+          <w:tcPr/>
+          <w:p>
+            <w:pPr>
+              <w:pStyle w:val="Compact"/>
+            </w:pPr>
+            <w:r>
+              <w:rPr>
+                <w:b/>
+                <w:bCs/>
+              </w:rPr>
+              <w:t xml:space="preserve">OBJETIVO GENERAL</w:t>
+            </w:r>
+          </w:p>
+        </w:tc>
+        <w:tc>
+          <w:tcPr/>
+          <w:p>
+            <w:pPr>
+              <w:pStyle w:val="Compact"/>
+            </w:pPr>
+            <w:r>
+              <w:t xml:space="preserve">Analizar si el impuesto predial se relaciona con la recaudación tributaria en la municipalidad distrital de Huamanga-2021.</w:t>
+            </w:r>
+          </w:p>
+        </w:tc>
+      </w:tr>
+      <w:tr>
+        <w:tc>
+          <w:tcPr/>
+          <w:p>
+            <w:pPr>
+              <w:pStyle w:val="Compact"/>
+            </w:pPr>
+            <w:r>
+              <w:rPr>
+                <w:b/>
+                <w:bCs/>
+              </w:rPr>
+              <w:t xml:space="preserve">HIPÓTESIS GENERAL</w:t>
+            </w:r>
+          </w:p>
+        </w:tc>
+        <w:tc>
+          <w:tcPr/>
+          <w:p>
+            <w:pPr>
+              <w:pStyle w:val="Compact"/>
+            </w:pPr>
+            <w:r>
+              <w:t xml:space="preserve">El impuesto predial se relaciona significativamente con la recaudación tributaria en la Municipalidad Distrital de Huamanga-2021.</w:t>
+            </w:r>
+          </w:p>
+        </w:tc>
+      </w:tr>
+    </w:tbl>
+    <w:bookmarkEnd w:id="115"/>
+    <w:bookmarkStart w:id="116" w:name="operacionalización-de-variables-1"/>
+    <w:p>
+      <w:pPr>
+        <w:pStyle w:val="Heading2"/>
+      </w:pPr>
+      <w:r>
+        <w:t xml:space="preserve">12.2 Operacionalización de Variables</w:t>
       </w:r>
     </w:p>
     <w:tbl>
@@ -16829,40 +18350,89 @@
                 <w:b/>
                 <w:bCs/>
               </w:rPr>
-              <w:t xml:space="preserve">V.D: Pobreza</w:t>
-            </w:r>
-          </w:p>
-        </w:tc>
-        <w:tc>
-          <w:tcPr/>
-          <w:p>
-            <w:pPr>
-              <w:pStyle w:val="Compact"/>
-            </w:pPr>
-            <w:r>
-              <w:t xml:space="preserve">Condición</w:t>
-            </w:r>
-          </w:p>
-        </w:tc>
-        <w:tc>
-          <w:tcPr/>
-          <w:p>
-            <w:pPr>
-              <w:pStyle w:val="Compact"/>
-            </w:pPr>
-            <w:r>
-              <w:t xml:space="preserve">- Variable dummy (1=pobre, 0=no pobre)</w:t>
-            </w:r>
-          </w:p>
-        </w:tc>
-        <w:tc>
-          <w:tcPr/>
-          <w:p>
-            <w:pPr>
-              <w:pStyle w:val="Compact"/>
-            </w:pPr>
-            <w:r>
-              <w:t xml:space="preserve">Análisis ENAHO (INEI)</w:t>
+              <w:t xml:space="preserve">V.I: Impuesto Predial</w:t>
+            </w:r>
+          </w:p>
+        </w:tc>
+        <w:tc>
+          <w:tcPr/>
+          <w:p>
+            <w:pPr>
+              <w:pStyle w:val="Compact"/>
+            </w:pPr>
+            <w:r>
+              <w:t xml:space="preserve">Recaudación</w:t>
+            </w:r>
+          </w:p>
+        </w:tc>
+        <w:tc>
+          <w:tcPr/>
+          <w:p>
+            <w:pPr>
+              <w:pStyle w:val="Compact"/>
+            </w:pPr>
+            <w:r>
+              <w:t xml:space="preserve">- Monto recaudado</w:t>
+            </w:r>
+            <w:r>
+              <w:t xml:space="preserve">- N° contribuyentes</w:t>
+            </w:r>
+          </w:p>
+        </w:tc>
+        <w:tc>
+          <w:tcPr/>
+          <w:p>
+            <w:pPr>
+              <w:pStyle w:val="Compact"/>
+            </w:pPr>
+            <w:r>
+              <w:t xml:space="preserve">Análisis documental (Municipalidad)</w:t>
+            </w:r>
+          </w:p>
+        </w:tc>
+      </w:tr>
+      <w:tr>
+        <w:tc>
+          <w:tcPr/>
+          <w:p>
+            <w:pPr>
+              <w:pStyle w:val="Compact"/>
+            </w:pPr>
+          </w:p>
+        </w:tc>
+        <w:tc>
+          <w:tcPr/>
+          <w:p>
+            <w:pPr>
+              <w:pStyle w:val="Compact"/>
+            </w:pPr>
+            <w:r>
+              <w:t xml:space="preserve">Valorización</w:t>
+            </w:r>
+          </w:p>
+        </w:tc>
+        <w:tc>
+          <w:tcPr/>
+          <w:p>
+            <w:pPr>
+              <w:pStyle w:val="Compact"/>
+            </w:pPr>
+            <w:r>
+              <w:t xml:space="preserve">- Auto valúo promedio</w:t>
+            </w:r>
+            <w:r>
+              <w:t xml:space="preserve">- N° predios registrados</w:t>
+            </w:r>
+          </w:p>
+        </w:tc>
+        <w:tc>
+          <w:tcPr/>
+          <w:p>
+            <w:pPr>
+              <w:pStyle w:val="Compact"/>
+            </w:pPr>
+            <w:r>
+              <w:t xml:space="preserve">Análisis documental</w:t>
             </w:r>
           </w:p>
         </w:tc>
@@ -16879,260 +18449,102 @@
                 <w:b/>
                 <w:bCs/>
               </w:rPr>
-              <w:t xml:space="preserve">V.I: Demográficas</w:t>
-            </w:r>
-          </w:p>
-        </w:tc>
-        <w:tc>
-          <w:tcPr/>
-          <w:p>
-            <w:pPr>
-              <w:pStyle w:val="Compact"/>
-            </w:pPr>
-            <w:r>
-              <w:t xml:space="preserve">Jefe de hogar</w:t>
-            </w:r>
-          </w:p>
-        </w:tc>
-        <w:tc>
-          <w:tcPr/>
-          <w:p>
-            <w:pPr>
-              <w:pStyle w:val="Compact"/>
-            </w:pPr>
-            <w:r>
-              <w:t xml:space="preserve">- Edad</w:t>
-            </w:r>
-            <w:r>
-              <w:t xml:space="preserve">- Sexo</w:t>
-            </w:r>
-            <w:r>
-              <w:t xml:space="preserve">- Estado civil</w:t>
-            </w:r>
-          </w:p>
-        </w:tc>
-        <w:tc>
-          <w:tcPr/>
-          <w:p>
-            <w:pPr>
-              <w:pStyle w:val="Compact"/>
-            </w:pPr>
-            <w:r>
-              <w:t xml:space="preserve">Análisis ENAHO</w:t>
-            </w:r>
-          </w:p>
-        </w:tc>
-      </w:tr>
-      <w:tr>
-        <w:tc>
-          <w:tcPr/>
-          <w:p>
-            <w:pPr>
-              <w:pStyle w:val="Compact"/>
-            </w:pPr>
-          </w:p>
-        </w:tc>
-        <w:tc>
-          <w:tcPr/>
-          <w:p>
-            <w:pPr>
-              <w:pStyle w:val="Compact"/>
-            </w:pPr>
-            <w:r>
-              <w:t xml:space="preserve">Hogar</w:t>
-            </w:r>
-          </w:p>
-        </w:tc>
-        <w:tc>
-          <w:tcPr/>
-          <w:p>
-            <w:pPr>
-              <w:pStyle w:val="Compact"/>
-            </w:pPr>
-            <w:r>
-              <w:t xml:space="preserve">- Tamaño del hogar</w:t>
-            </w:r>
-            <w:r>
-              <w:t xml:space="preserve">- N° niños menores 12 años</w:t>
-            </w:r>
-          </w:p>
-        </w:tc>
-        <w:tc>
-          <w:tcPr/>
-          <w:p>
-            <w:pPr>
-              <w:pStyle w:val="Compact"/>
-            </w:pPr>
-            <w:r>
-              <w:t xml:space="preserve">Análisis ENAHO</w:t>
-            </w:r>
-          </w:p>
-        </w:tc>
-      </w:tr>
-      <w:tr>
-        <w:tc>
-          <w:tcPr/>
-          <w:p>
-            <w:pPr>
-              <w:pStyle w:val="Compact"/>
-            </w:pPr>
-          </w:p>
-        </w:tc>
-        <w:tc>
-          <w:tcPr/>
-          <w:p>
-            <w:pPr>
-              <w:pStyle w:val="Compact"/>
-            </w:pPr>
-            <w:r>
-              <w:t xml:space="preserve">Localización</w:t>
-            </w:r>
-          </w:p>
-        </w:tc>
-        <w:tc>
-          <w:tcPr/>
-          <w:p>
-            <w:pPr>
-              <w:pStyle w:val="Compact"/>
-            </w:pPr>
-            <w:r>
-              <w:t xml:space="preserve">- Área (urbano/rural)</w:t>
-            </w:r>
-            <w:r>
-              <w:t xml:space="preserve">- Región natural</w:t>
-            </w:r>
-          </w:p>
-        </w:tc>
-        <w:tc>
-          <w:tcPr/>
-          <w:p>
-            <w:pPr>
-              <w:pStyle w:val="Compact"/>
-            </w:pPr>
-            <w:r>
-              <w:t xml:space="preserve">Análisis ENAHO</w:t>
-            </w:r>
-          </w:p>
-        </w:tc>
-      </w:tr>
-      <w:tr>
-        <w:tc>
-          <w:tcPr/>
-          <w:p>
-            <w:pPr>
-              <w:pStyle w:val="Compact"/>
-            </w:pPr>
-            <w:r>
-              <w:rPr>
-                <w:b/>
-                <w:bCs/>
-              </w:rPr>
-              <w:t xml:space="preserve">V.I: Capital Humano</w:t>
-            </w:r>
-          </w:p>
-        </w:tc>
-        <w:tc>
-          <w:tcPr/>
-          <w:p>
-            <w:pPr>
-              <w:pStyle w:val="Compact"/>
-            </w:pPr>
-            <w:r>
-              <w:t xml:space="preserve">Educación</w:t>
-            </w:r>
-          </w:p>
-        </w:tc>
-        <w:tc>
-          <w:tcPr/>
-          <w:p>
-            <w:pPr>
-              <w:pStyle w:val="Compact"/>
-            </w:pPr>
-            <w:r>
-              <w:t xml:space="preserve">- Años de educación jefe</w:t>
-            </w:r>
-            <w:r>
-              <w:t xml:space="preserve">- Nivel educativo</w:t>
-            </w:r>
-          </w:p>
-        </w:tc>
-        <w:tc>
-          <w:tcPr/>
-          <w:p>
-            <w:pPr>
-              <w:pStyle w:val="Compact"/>
-            </w:pPr>
-            <w:r>
-              <w:t xml:space="preserve">Análisis ENAHO</w:t>
-            </w:r>
-          </w:p>
-        </w:tc>
-      </w:tr>
-      <w:tr>
-        <w:tc>
-          <w:tcPr/>
-          <w:p>
-            <w:pPr>
-              <w:pStyle w:val="Compact"/>
-            </w:pPr>
-            <w:r>
-              <w:rPr>
-                <w:b/>
-                <w:bCs/>
-              </w:rPr>
-              <w:t xml:space="preserve">V.I: Actividad Económica</w:t>
-            </w:r>
-          </w:p>
-        </w:tc>
-        <w:tc>
-          <w:tcPr/>
-          <w:p>
-            <w:pPr>
-              <w:pStyle w:val="Compact"/>
-            </w:pPr>
-            <w:r>
-              <w:t xml:space="preserve">Empleo</w:t>
-            </w:r>
-          </w:p>
-        </w:tc>
-        <w:tc>
-          <w:tcPr/>
-          <w:p>
-            <w:pPr>
-              <w:pStyle w:val="Compact"/>
-            </w:pPr>
-            <w:r>
-              <w:t xml:space="preserve">- N° perceptores de ingreso</w:t>
-            </w:r>
-            <w:r>
-              <w:t xml:space="preserve">- Rama de actividad</w:t>
-            </w:r>
-            <w:r>
-              <w:t xml:space="preserve">- Informalidad</w:t>
-            </w:r>
-          </w:p>
-        </w:tc>
-        <w:tc>
-          <w:tcPr/>
-          <w:p>
-            <w:pPr>
-              <w:pStyle w:val="Compact"/>
-            </w:pPr>
-            <w:r>
-              <w:t xml:space="preserve">Análisis ENAHO</w:t>
+              <w:t xml:space="preserve">V.D: Recaudación Tributaria</w:t>
+            </w:r>
+          </w:p>
+        </w:tc>
+        <w:tc>
+          <w:tcPr/>
+          <w:p>
+            <w:pPr>
+              <w:pStyle w:val="Compact"/>
+            </w:pPr>
+            <w:r>
+              <w:t xml:space="preserve">Impuestos municipales</w:t>
+            </w:r>
+          </w:p>
+        </w:tc>
+        <w:tc>
+          <w:tcPr/>
+          <w:p>
+            <w:pPr>
+              <w:pStyle w:val="Compact"/>
+            </w:pPr>
+            <w:r>
+              <w:t xml:space="preserve">- Monto total impuestos</w:t>
+            </w:r>
+            <w:r>
+              <w:t xml:space="preserve">- % ejecución</w:t>
+            </w:r>
+          </w:p>
+        </w:tc>
+        <w:tc>
+          <w:tcPr/>
+          <w:p>
+            <w:pPr>
+              <w:pStyle w:val="Compact"/>
+            </w:pPr>
+            <w:r>
+              <w:t xml:space="preserve">Análisis documental (SIAF-GL)</w:t>
+            </w:r>
+          </w:p>
+        </w:tc>
+      </w:tr>
+      <w:tr>
+        <w:tc>
+          <w:tcPr/>
+          <w:p>
+            <w:pPr>
+              <w:pStyle w:val="Compact"/>
+            </w:pPr>
+          </w:p>
+        </w:tc>
+        <w:tc>
+          <w:tcPr/>
+          <w:p>
+            <w:pPr>
+              <w:pStyle w:val="Compact"/>
+            </w:pPr>
+            <w:r>
+              <w:t xml:space="preserve">Tasas</w:t>
+            </w:r>
+          </w:p>
+        </w:tc>
+        <w:tc>
+          <w:tcPr/>
+          <w:p>
+            <w:pPr>
+              <w:pStyle w:val="Compact"/>
+            </w:pPr>
+            <w:r>
+              <w:t xml:space="preserve">- Licencias de funcionamiento</w:t>
+            </w:r>
+            <w:r>
+              <w:t xml:space="preserve">- Otras tasas</w:t>
+            </w:r>
+          </w:p>
+        </w:tc>
+        <w:tc>
+          <w:tcPr/>
+          <w:p>
+            <w:pPr>
+              <w:pStyle w:val="Compact"/>
+            </w:pPr>
+            <w:r>
+              <w:t xml:space="preserve">Análisis documental</w:t>
             </w:r>
           </w:p>
         </w:tc>
       </w:tr>
     </w:tbl>
-    <w:bookmarkEnd w:id="112"/>
-    <w:bookmarkStart w:id="113" w:name="metodología-10"/>
+    <w:bookmarkEnd w:id="116"/>
+    <w:bookmarkStart w:id="117" w:name="metodología-11"/>
     <w:p>
       <w:pPr>
         <w:pStyle w:val="Heading2"/>
       </w:pPr>
       <w:r>
-        <w:t xml:space="preserve">11.3 Metodología</w:t>
+        <w:t xml:space="preserve">12.3 Metodología</w:t>
       </w:r>
     </w:p>
     <w:p>
@@ -17140,7 +18552,7 @@
         <w:pStyle w:val="Compact"/>
         <w:numPr>
           <w:ilvl w:val="0"/>
-          <w:numId w:val="1041"/>
+          <w:numId w:val="1043"/>
         </w:numPr>
       </w:pPr>
       <w:r>
@@ -17154,7 +18566,7 @@
         <w:t xml:space="preserve"> </w:t>
       </w:r>
       <w:r>
-        <w:t xml:space="preserve">Aplicada, Explicativa</w:t>
+        <w:t xml:space="preserve">Descriptivo-correlacional</w:t>
       </w:r>
     </w:p>
     <w:p>
@@ -17162,7 +18574,7 @@
         <w:pStyle w:val="Compact"/>
         <w:numPr>
           <w:ilvl w:val="0"/>
-          <w:numId w:val="1041"/>
+          <w:numId w:val="1043"/>
         </w:numPr>
       </w:pPr>
       <w:r>
@@ -17176,7 +18588,7 @@
         <w:t xml:space="preserve"> </w:t>
       </w:r>
       <w:r>
-        <w:t xml:space="preserve">Retrospectivo, panel de hogares</w:t>
+        <w:t xml:space="preserve">No experimental, transversal</w:t>
       </w:r>
     </w:p>
     <w:p>
@@ -17184,7 +18596,29 @@
         <w:pStyle w:val="Compact"/>
         <w:numPr>
           <w:ilvl w:val="0"/>
-          <w:numId w:val="1041"/>
+          <w:numId w:val="1043"/>
+        </w:numPr>
+      </w:pPr>
+      <w:r>
+        <w:rPr>
+          <w:b/>
+          <w:bCs/>
+        </w:rPr>
+        <w:t xml:space="preserve">Población:</w:t>
+      </w:r>
+      <w:r>
+        <w:t xml:space="preserve"> </w:t>
+      </w:r>
+      <w:r>
+        <w:t xml:space="preserve">Contribuyentes de Huamanga</w:t>
+      </w:r>
+    </w:p>
+    <w:p>
+      <w:pPr>
+        <w:pStyle w:val="Compact"/>
+        <w:numPr>
+          <w:ilvl w:val="0"/>
+          <w:numId w:val="1043"/>
         </w:numPr>
       </w:pPr>
       <w:r>
@@ -17198,7 +18632,7 @@
         <w:t xml:space="preserve"> </w:t>
       </w:r>
       <w:r>
-        <w:t xml:space="preserve">Modelo Logit/Probit, efectos marginales</w:t>
+        <w:t xml:space="preserve">Correlación, regresión</w:t>
       </w:r>
     </w:p>
     <w:p>
@@ -17206,7 +18640,29 @@
         <w:pStyle w:val="Compact"/>
         <w:numPr>
           <w:ilvl w:val="0"/>
-          <w:numId w:val="1041"/>
+          <w:numId w:val="1043"/>
+        </w:numPr>
+      </w:pPr>
+      <w:r>
+        <w:rPr>
+          <w:b/>
+          <w:bCs/>
+        </w:rPr>
+        <w:t xml:space="preserve">Fuentes:</w:t>
+      </w:r>
+      <w:r>
+        <w:t xml:space="preserve"> </w:t>
+      </w:r>
+      <w:r>
+        <w:t xml:space="preserve">Municipalidad, MEF, BCRP</w:t>
+      </w:r>
+    </w:p>
+    <w:p>
+      <w:pPr>
+        <w:pStyle w:val="Compact"/>
+        <w:numPr>
+          <w:ilvl w:val="0"/>
+          <w:numId w:val="1043"/>
         </w:numPr>
       </w:pPr>
       <w:r>
@@ -17220,27 +18676,27 @@
         <w:t xml:space="preserve"> </w:t>
       </w:r>
       <w:r>
-        <w:t xml:space="preserve">Stata, R, SPSS</w:t>
-      </w:r>
-    </w:p>
-    <w:bookmarkEnd w:id="113"/>
-    <w:bookmarkEnd w:id="114"/>
-    <w:bookmarkStart w:id="118" w:name="X02cdc375e12d4a31ae80bb1df08f46cf6ff106d"/>
+        <w:t xml:space="preserve">SPSS, Excel</w:t>
+      </w:r>
+    </w:p>
+    <w:bookmarkEnd w:id="117"/>
+    <w:bookmarkEnd w:id="118"/>
+    <w:bookmarkStart w:id="122" w:name="Xbebb1e3380693457188bca6eca2d865be0bd69c"/>
     <w:p>
       <w:pPr>
         <w:pStyle w:val="Heading1"/>
       </w:pPr>
       <w:r>
-        <w:t xml:space="preserve">12. MATRIZ 11: Factores de Desnutrición Infantil</w:t>
-      </w:r>
-    </w:p>
-    <w:bookmarkStart w:id="115" w:name="título-11"/>
+        <w:t xml:space="preserve">13. Matriz 13: Choques Externos e Ingresos Tributarios</w:t>
+      </w:r>
+    </w:p>
+    <w:bookmarkStart w:id="119" w:name="título-12"/>
     <w:p>
       <w:pPr>
         <w:pStyle w:val="Heading2"/>
       </w:pPr>
       <w:r>
-        <w:t xml:space="preserve">12.1 Título</w:t>
+        <w:t xml:space="preserve">13.1 Título</w:t>
       </w:r>
     </w:p>
     <w:p>
@@ -17252,7 +18708,7 @@
           <w:b/>
           <w:bCs/>
         </w:rPr>
-        <w:t xml:space="preserve">Factores Asociados a la Desnutrición en Niños Menores de 5 Años en el Perú</w:t>
+        <w:t xml:space="preserve">Choques Externos e Internos sobre la Dinámica de los Ingresos Tributarios en el Perú, Periodo 2000-2019</w:t>
       </w:r>
     </w:p>
     <w:tbl>
@@ -17316,7 +18772,7 @@
               <w:pStyle w:val="Compact"/>
             </w:pPr>
             <w:r>
-              <w:t xml:space="preserve">¿De qué manera la pobreza y el analfabetismo influyen en la desnutrición de niños menores de 5 años en los departamentos del Perú (2009-2019)?</w:t>
+              <w:t xml:space="preserve">¿De qué manera los shocks externos e internos afectan los ingresos tributarios en Perú (2000-2019)?</w:t>
             </w:r>
           </w:p>
         </w:tc>
@@ -17344,7 +18800,7 @@
               <w:pStyle w:val="Compact"/>
             </w:pPr>
             <w:r>
-              <w:t xml:space="preserve">Determinar la influencia de la pobreza y el analfabetismo en la desnutrición de niños menores de 5 años en los departamentos del Perú.</w:t>
+              <w:t xml:space="preserve">Evaluar la influencia del PBI y los precios de exportación en los ingresos tributarios de Perú (2000-2019).</w:t>
             </w:r>
           </w:p>
         </w:tc>
@@ -17372,577 +18828,7 @@
               <w:pStyle w:val="Compact"/>
             </w:pPr>
             <w:r>
-              <w:t xml:space="preserve">La pobreza y el analfabetismo influyen significativamente en la desnutrición de niños menores de 5 años en el Perú.</w:t>
-            </w:r>
-          </w:p>
-        </w:tc>
-      </w:tr>
-    </w:tbl>
-    <w:bookmarkEnd w:id="115"/>
-    <w:bookmarkStart w:id="116" w:name="operacionalización-de-variables-1"/>
-    <w:p>
-      <w:pPr>
-        <w:pStyle w:val="Heading2"/>
-      </w:pPr>
-      <w:r>
-        <w:t xml:space="preserve">12.2 Operacionalización de Variables</w:t>
-      </w:r>
-    </w:p>
-    <w:tbl>
-      <w:tblPr>
-        <w:tblStyle w:val="Table"/>
-        <w:tblW w:type="pct" w:w="5000"/>
-        <w:tblLayout w:type="fixed"/>
-        <w:tblLook w:firstRow="1" w:lastRow="0" w:firstColumn="0" w:lastColumn="0" w:noHBand="0" w:noVBand="0" w:val="0020"/>
-      </w:tblPr>
-      <w:tblGrid>
-        <w:gridCol w:w="2084"/>
-        <w:gridCol w:w="1250"/>
-        <w:gridCol w:w="2292"/>
-        <w:gridCol w:w="2292"/>
-      </w:tblGrid>
-      <w:tr>
-        <w:trPr>
-          <w:tblHeader w:val="on"/>
-        </w:trPr>
-        <w:tc>
-          <w:tcPr/>
-          <w:p>
-            <w:pPr>
-              <w:pStyle w:val="Compact"/>
-            </w:pPr>
-            <w:r>
-              <w:t xml:space="preserve">VARIABLE</w:t>
-            </w:r>
-          </w:p>
-        </w:tc>
-        <w:tc>
-          <w:tcPr/>
-          <w:p>
-            <w:pPr>
-              <w:pStyle w:val="Compact"/>
-            </w:pPr>
-            <w:r>
-              <w:t xml:space="preserve">TIPO</w:t>
-            </w:r>
-          </w:p>
-        </w:tc>
-        <w:tc>
-          <w:tcPr/>
-          <w:p>
-            <w:pPr>
-              <w:pStyle w:val="Compact"/>
-            </w:pPr>
-            <w:r>
-              <w:t xml:space="preserve">DIMENSIÓN</w:t>
-            </w:r>
-          </w:p>
-        </w:tc>
-        <w:tc>
-          <w:tcPr/>
-          <w:p>
-            <w:pPr>
-              <w:pStyle w:val="Compact"/>
-            </w:pPr>
-            <w:r>
-              <w:t xml:space="preserve">INDICADOR</w:t>
-            </w:r>
-          </w:p>
-        </w:tc>
-      </w:tr>
-      <w:tr>
-        <w:tc>
-          <w:tcPr/>
-          <w:p>
-            <w:pPr>
-              <w:pStyle w:val="Compact"/>
-            </w:pPr>
-            <w:r>
-              <w:rPr>
-                <w:b/>
-                <w:bCs/>
-              </w:rPr>
-              <w:t xml:space="preserve">Desnutrición</w:t>
-            </w:r>
-          </w:p>
-        </w:tc>
-        <w:tc>
-          <w:tcPr/>
-          <w:p>
-            <w:pPr>
-              <w:pStyle w:val="Compact"/>
-            </w:pPr>
-            <w:r>
-              <w:t xml:space="preserve">Dependiente</w:t>
-            </w:r>
-          </w:p>
-        </w:tc>
-        <w:tc>
-          <w:tcPr/>
-          <w:p>
-            <w:pPr>
-              <w:pStyle w:val="Compact"/>
-            </w:pPr>
-            <w:r>
-              <w:t xml:space="preserve">Nutricional</w:t>
-            </w:r>
-          </w:p>
-        </w:tc>
-        <w:tc>
-          <w:tcPr/>
-          <w:p>
-            <w:pPr>
-              <w:pStyle w:val="Compact"/>
-            </w:pPr>
-            <w:r>
-              <w:t xml:space="preserve">- Tasa de desnutrición crónica (%)</w:t>
-            </w:r>
-          </w:p>
-        </w:tc>
-      </w:tr>
-      <w:tr>
-        <w:tc>
-          <w:tcPr/>
-          <w:p>
-            <w:pPr>
-              <w:pStyle w:val="Compact"/>
-            </w:pPr>
-            <w:r>
-              <w:rPr>
-                <w:b/>
-                <w:bCs/>
-              </w:rPr>
-              <w:t xml:space="preserve">Pobreza</w:t>
-            </w:r>
-          </w:p>
-        </w:tc>
-        <w:tc>
-          <w:tcPr/>
-          <w:p>
-            <w:pPr>
-              <w:pStyle w:val="Compact"/>
-            </w:pPr>
-            <w:r>
-              <w:t xml:space="preserve">Independiente</w:t>
-            </w:r>
-          </w:p>
-        </w:tc>
-        <w:tc>
-          <w:tcPr/>
-          <w:p>
-            <w:pPr>
-              <w:pStyle w:val="Compact"/>
-            </w:pPr>
-            <w:r>
-              <w:t xml:space="preserve">Económica</w:t>
-            </w:r>
-          </w:p>
-        </w:tc>
-        <w:tc>
-          <w:tcPr/>
-          <w:p>
-            <w:pPr>
-              <w:pStyle w:val="Compact"/>
-            </w:pPr>
-            <w:r>
-              <w:t xml:space="preserve">- Tasa de pobreza (%)</w:t>
-            </w:r>
-          </w:p>
-        </w:tc>
-      </w:tr>
-      <w:tr>
-        <w:tc>
-          <w:tcPr/>
-          <w:p>
-            <w:pPr>
-              <w:pStyle w:val="Compact"/>
-            </w:pPr>
-            <w:r>
-              <w:rPr>
-                <w:b/>
-                <w:bCs/>
-              </w:rPr>
-              <w:t xml:space="preserve">Analfabetismo</w:t>
-            </w:r>
-          </w:p>
-        </w:tc>
-        <w:tc>
-          <w:tcPr/>
-          <w:p>
-            <w:pPr>
-              <w:pStyle w:val="Compact"/>
-            </w:pPr>
-            <w:r>
-              <w:t xml:space="preserve">Independiente</w:t>
-            </w:r>
-          </w:p>
-        </w:tc>
-        <w:tc>
-          <w:tcPr/>
-          <w:p>
-            <w:pPr>
-              <w:pStyle w:val="Compact"/>
-            </w:pPr>
-            <w:r>
-              <w:t xml:space="preserve">Educativa</w:t>
-            </w:r>
-          </w:p>
-        </w:tc>
-        <w:tc>
-          <w:tcPr/>
-          <w:p>
-            <w:pPr>
-              <w:pStyle w:val="Compact"/>
-            </w:pPr>
-            <w:r>
-              <w:t xml:space="preserve">- Tasa de analfabetismo (%)</w:t>
-            </w:r>
-          </w:p>
-        </w:tc>
-      </w:tr>
-      <w:tr>
-        <w:tc>
-          <w:tcPr/>
-          <w:p>
-            <w:pPr>
-              <w:pStyle w:val="Compact"/>
-            </w:pPr>
-            <w:r>
-              <w:rPr>
-                <w:b/>
-                <w:bCs/>
-              </w:rPr>
-              <w:t xml:space="preserve">Inflación</w:t>
-            </w:r>
-          </w:p>
-        </w:tc>
-        <w:tc>
-          <w:tcPr/>
-          <w:p>
-            <w:pPr>
-              <w:pStyle w:val="Compact"/>
-            </w:pPr>
-            <w:r>
-              <w:t xml:space="preserve">Control</w:t>
-            </w:r>
-          </w:p>
-        </w:tc>
-        <w:tc>
-          <w:tcPr/>
-          <w:p>
-            <w:pPr>
-              <w:pStyle w:val="Compact"/>
-            </w:pPr>
-            <w:r>
-              <w:t xml:space="preserve">Económica</w:t>
-            </w:r>
-          </w:p>
-        </w:tc>
-        <w:tc>
-          <w:tcPr/>
-          <w:p>
-            <w:pPr>
-              <w:pStyle w:val="Compact"/>
-            </w:pPr>
-            <w:r>
-              <w:t xml:space="preserve">- IPC (Índice de Precios al Consumidor)</w:t>
-            </w:r>
-          </w:p>
-        </w:tc>
-      </w:tr>
-    </w:tbl>
-    <w:bookmarkEnd w:id="116"/>
-    <w:bookmarkStart w:id="117" w:name="metodología-11"/>
-    <w:p>
-      <w:pPr>
-        <w:pStyle w:val="Heading2"/>
-      </w:pPr>
-      <w:r>
-        <w:t xml:space="preserve">12.3 Metodología</w:t>
-      </w:r>
-    </w:p>
-    <w:p>
-      <w:pPr>
-        <w:pStyle w:val="Compact"/>
-        <w:numPr>
-          <w:ilvl w:val="0"/>
-          <w:numId w:val="1042"/>
-        </w:numPr>
-      </w:pPr>
-      <w:r>
-        <w:rPr>
-          <w:b/>
-          <w:bCs/>
-        </w:rPr>
-        <w:t xml:space="preserve">Tipo:</w:t>
-      </w:r>
-      <w:r>
-        <w:t xml:space="preserve"> </w:t>
-      </w:r>
-      <w:r>
-        <w:t xml:space="preserve">Aplicada, Explicativa</w:t>
-      </w:r>
-    </w:p>
-    <w:p>
-      <w:pPr>
-        <w:pStyle w:val="Compact"/>
-        <w:numPr>
-          <w:ilvl w:val="0"/>
-          <w:numId w:val="1042"/>
-        </w:numPr>
-      </w:pPr>
-      <w:r>
-        <w:rPr>
-          <w:b/>
-          <w:bCs/>
-        </w:rPr>
-        <w:t xml:space="preserve">Diseño:</w:t>
-      </w:r>
-      <w:r>
-        <w:t xml:space="preserve"> </w:t>
-      </w:r>
-      <w:r>
-        <w:t xml:space="preserve">Descriptivo-correlacional, longitudinal</w:t>
-      </w:r>
-    </w:p>
-    <w:p>
-      <w:pPr>
-        <w:pStyle w:val="Compact"/>
-        <w:numPr>
-          <w:ilvl w:val="0"/>
-          <w:numId w:val="1042"/>
-        </w:numPr>
-      </w:pPr>
-      <w:r>
-        <w:rPr>
-          <w:b/>
-          <w:bCs/>
-        </w:rPr>
-        <w:t xml:space="preserve">Población:</w:t>
-      </w:r>
-      <w:r>
-        <w:t xml:space="preserve"> </w:t>
-      </w:r>
-      <w:r>
-        <w:t xml:space="preserve">24 departamentos del Perú (2009-2019)</w:t>
-      </w:r>
-    </w:p>
-    <w:p>
-      <w:pPr>
-        <w:pStyle w:val="Compact"/>
-        <w:numPr>
-          <w:ilvl w:val="0"/>
-          <w:numId w:val="1042"/>
-        </w:numPr>
-      </w:pPr>
-      <w:r>
-        <w:rPr>
-          <w:b/>
-          <w:bCs/>
-        </w:rPr>
-        <w:t xml:space="preserve">Análisis:</w:t>
-      </w:r>
-      <w:r>
-        <w:t xml:space="preserve"> </w:t>
-      </w:r>
-      <w:r>
-        <w:t xml:space="preserve">Correlación, regresión múltiple</w:t>
-      </w:r>
-    </w:p>
-    <w:p>
-      <w:pPr>
-        <w:pStyle w:val="Compact"/>
-        <w:numPr>
-          <w:ilvl w:val="0"/>
-          <w:numId w:val="1042"/>
-        </w:numPr>
-      </w:pPr>
-      <w:r>
-        <w:rPr>
-          <w:b/>
-          <w:bCs/>
-        </w:rPr>
-        <w:t xml:space="preserve">Fuentes:</w:t>
-      </w:r>
-      <w:r>
-        <w:t xml:space="preserve"> </w:t>
-      </w:r>
-      <w:r>
-        <w:t xml:space="preserve">INEI (ENDES, ENAHO), MINSA</w:t>
-      </w:r>
-    </w:p>
-    <w:p>
-      <w:pPr>
-        <w:pStyle w:val="Compact"/>
-        <w:numPr>
-          <w:ilvl w:val="0"/>
-          <w:numId w:val="1042"/>
-        </w:numPr>
-      </w:pPr>
-      <w:r>
-        <w:rPr>
-          <w:b/>
-          <w:bCs/>
-        </w:rPr>
-        <w:t xml:space="preserve">Software:</w:t>
-      </w:r>
-      <w:r>
-        <w:t xml:space="preserve"> </w:t>
-      </w:r>
-      <w:r>
-        <w:t xml:space="preserve">SPSS, Stata</w:t>
-      </w:r>
-    </w:p>
-    <w:bookmarkEnd w:id="117"/>
-    <w:bookmarkEnd w:id="118"/>
-    <w:bookmarkStart w:id="122" w:name="Xd16c027590d3d0bbaac5a4dfa6e63143b96e1e9"/>
-    <w:p>
-      <w:pPr>
-        <w:pStyle w:val="Heading1"/>
-      </w:pPr>
-      <w:r>
-        <w:t xml:space="preserve">13. MATRIZ 12: Recaudación de Impuestos Prediales</w:t>
-      </w:r>
-    </w:p>
-    <w:bookmarkStart w:id="119" w:name="título-12"/>
-    <w:p>
-      <w:pPr>
-        <w:pStyle w:val="Heading2"/>
-      </w:pPr>
-      <w:r>
-        <w:t xml:space="preserve">13.1 Título</w:t>
-      </w:r>
-    </w:p>
-    <w:p>
-      <w:pPr>
-        <w:pStyle w:val="FirstParagraph"/>
-      </w:pPr>
-      <w:r>
-        <w:rPr>
-          <w:b/>
-          <w:bCs/>
-        </w:rPr>
-        <w:t xml:space="preserve">Influencia de la Recaudación de Impuestos Prediales en la Recaudación Tributaria de la Municipalidad Distrital de Huamanga, 2021</w:t>
-      </w:r>
-    </w:p>
-    <w:tbl>
-      <w:tblPr>
-        <w:tblStyle w:val="Table"/>
-        <w:tblW w:type="pct" w:w="5000"/>
-        <w:tblLayout w:type="fixed"/>
-        <w:tblLook w:firstRow="1" w:lastRow="0" w:firstColumn="0" w:lastColumn="0" w:noHBand="0" w:noVBand="0" w:val="0020"/>
-      </w:tblPr>
-      <w:tblGrid>
-        <w:gridCol w:w="3771"/>
-        <w:gridCol w:w="4148"/>
-      </w:tblGrid>
-      <w:tr>
-        <w:trPr>
-          <w:tblHeader w:val="on"/>
-        </w:trPr>
-        <w:tc>
-          <w:tcPr/>
-          <w:p>
-            <w:pPr>
-              <w:pStyle w:val="Compact"/>
-            </w:pPr>
-            <w:r>
-              <w:t xml:space="preserve">ELEMENTO</w:t>
-            </w:r>
-          </w:p>
-        </w:tc>
-        <w:tc>
-          <w:tcPr/>
-          <w:p>
-            <w:pPr>
-              <w:pStyle w:val="Compact"/>
-            </w:pPr>
-            <w:r>
-              <w:t xml:space="preserve">CONTENIDO</w:t>
-            </w:r>
-          </w:p>
-        </w:tc>
-      </w:tr>
-      <w:tr>
-        <w:tc>
-          <w:tcPr/>
-          <w:p>
-            <w:pPr>
-              <w:pStyle w:val="Compact"/>
-            </w:pPr>
-            <w:r>
-              <w:rPr>
-                <w:b/>
-                <w:bCs/>
-              </w:rPr>
-              <w:t xml:space="preserve">PROBLEMA GENERAL</w:t>
-            </w:r>
-          </w:p>
-        </w:tc>
-        <w:tc>
-          <w:tcPr/>
-          <w:p>
-            <w:pPr>
-              <w:pStyle w:val="Compact"/>
-            </w:pPr>
-            <w:r>
-              <w:t xml:space="preserve">¿De qué manera el impuesto predial se relaciona con la recaudación tributaria en la Municipalidad Distrital de Huamanga-2021?</w:t>
-            </w:r>
-          </w:p>
-        </w:tc>
-      </w:tr>
-      <w:tr>
-        <w:tc>
-          <w:tcPr/>
-          <w:p>
-            <w:pPr>
-              <w:pStyle w:val="Compact"/>
-            </w:pPr>
-            <w:r>
-              <w:rPr>
-                <w:b/>
-                <w:bCs/>
-              </w:rPr>
-              <w:t xml:space="preserve">OBJETIVO GENERAL</w:t>
-            </w:r>
-          </w:p>
-        </w:tc>
-        <w:tc>
-          <w:tcPr/>
-          <w:p>
-            <w:pPr>
-              <w:pStyle w:val="Compact"/>
-            </w:pPr>
-            <w:r>
-              <w:t xml:space="preserve">Analizar si el impuesto predial se relaciona con la recaudación tributaria en la municipalidad distrital de Huamanga-2021.</w:t>
-            </w:r>
-          </w:p>
-        </w:tc>
-      </w:tr>
-      <w:tr>
-        <w:tc>
-          <w:tcPr/>
-          <w:p>
-            <w:pPr>
-              <w:pStyle w:val="Compact"/>
-            </w:pPr>
-            <w:r>
-              <w:rPr>
-                <w:b/>
-                <w:bCs/>
-              </w:rPr>
-              <w:t xml:space="preserve">HIPÓTESIS GENERAL</w:t>
-            </w:r>
-          </w:p>
-        </w:tc>
-        <w:tc>
-          <w:tcPr/>
-          <w:p>
-            <w:pPr>
-              <w:pStyle w:val="Compact"/>
-            </w:pPr>
-            <w:r>
-              <w:t xml:space="preserve">El impuesto predial se relaciona significativamente con la recaudación tributaria en la Municipalidad Distrital de Huamanga-2021.</w:t>
+              <w:t xml:space="preserve">Los indicadores del PBI e IPX han influido positivamente en la dinámica de los ingresos tributarios de Perú (2000-2019).</w:t>
             </w:r>
           </w:p>
         </w:tc>
@@ -17956,574 +18842,6 @@
       </w:pPr>
       <w:r>
         <w:t xml:space="preserve">13.2 Operacionalización de Variables</w:t>
-      </w:r>
-    </w:p>
-    <w:tbl>
-      <w:tblPr>
-        <w:tblStyle w:val="Table"/>
-        <w:tblW w:type="pct" w:w="5000"/>
-        <w:tblLayout w:type="fixed"/>
-        <w:tblLook w:firstRow="1" w:lastRow="0" w:firstColumn="0" w:lastColumn="0" w:noHBand="0" w:noVBand="0" w:val="0020"/>
-      </w:tblPr>
-      <w:tblGrid>
-        <w:gridCol w:w="1760"/>
-        <w:gridCol w:w="1936"/>
-        <w:gridCol w:w="1936"/>
-        <w:gridCol w:w="2288"/>
-      </w:tblGrid>
-      <w:tr>
-        <w:trPr>
-          <w:tblHeader w:val="on"/>
-        </w:trPr>
-        <w:tc>
-          <w:tcPr/>
-          <w:p>
-            <w:pPr>
-              <w:pStyle w:val="Compact"/>
-            </w:pPr>
-            <w:r>
-              <w:t xml:space="preserve">VARIABLE</w:t>
-            </w:r>
-          </w:p>
-        </w:tc>
-        <w:tc>
-          <w:tcPr/>
-          <w:p>
-            <w:pPr>
-              <w:pStyle w:val="Compact"/>
-            </w:pPr>
-            <w:r>
-              <w:t xml:space="preserve">DIMENSIÓN</w:t>
-            </w:r>
-          </w:p>
-        </w:tc>
-        <w:tc>
-          <w:tcPr/>
-          <w:p>
-            <w:pPr>
-              <w:pStyle w:val="Compact"/>
-            </w:pPr>
-            <w:r>
-              <w:t xml:space="preserve">INDICADOR</w:t>
-            </w:r>
-          </w:p>
-        </w:tc>
-        <w:tc>
-          <w:tcPr/>
-          <w:p>
-            <w:pPr>
-              <w:pStyle w:val="Compact"/>
-            </w:pPr>
-            <w:r>
-              <w:t xml:space="preserve">INSTRUMENTO</w:t>
-            </w:r>
-          </w:p>
-        </w:tc>
-      </w:tr>
-      <w:tr>
-        <w:tc>
-          <w:tcPr/>
-          <w:p>
-            <w:pPr>
-              <w:pStyle w:val="Compact"/>
-            </w:pPr>
-            <w:r>
-              <w:rPr>
-                <w:b/>
-                <w:bCs/>
-              </w:rPr>
-              <w:t xml:space="preserve">V.I: Impuesto Predial</w:t>
-            </w:r>
-          </w:p>
-        </w:tc>
-        <w:tc>
-          <w:tcPr/>
-          <w:p>
-            <w:pPr>
-              <w:pStyle w:val="Compact"/>
-            </w:pPr>
-            <w:r>
-              <w:t xml:space="preserve">Recaudación</w:t>
-            </w:r>
-          </w:p>
-        </w:tc>
-        <w:tc>
-          <w:tcPr/>
-          <w:p>
-            <w:pPr>
-              <w:pStyle w:val="Compact"/>
-            </w:pPr>
-            <w:r>
-              <w:t xml:space="preserve">- Monto recaudado</w:t>
-            </w:r>
-            <w:r>
-              <w:t xml:space="preserve">- N° contribuyentes</w:t>
-            </w:r>
-          </w:p>
-        </w:tc>
-        <w:tc>
-          <w:tcPr/>
-          <w:p>
-            <w:pPr>
-              <w:pStyle w:val="Compact"/>
-            </w:pPr>
-            <w:r>
-              <w:t xml:space="preserve">Análisis documental (Municipalidad)</w:t>
-            </w:r>
-          </w:p>
-        </w:tc>
-      </w:tr>
-      <w:tr>
-        <w:tc>
-          <w:tcPr/>
-          <w:p>
-            <w:pPr>
-              <w:pStyle w:val="Compact"/>
-            </w:pPr>
-          </w:p>
-        </w:tc>
-        <w:tc>
-          <w:tcPr/>
-          <w:p>
-            <w:pPr>
-              <w:pStyle w:val="Compact"/>
-            </w:pPr>
-            <w:r>
-              <w:t xml:space="preserve">Valorización</w:t>
-            </w:r>
-          </w:p>
-        </w:tc>
-        <w:tc>
-          <w:tcPr/>
-          <w:p>
-            <w:pPr>
-              <w:pStyle w:val="Compact"/>
-            </w:pPr>
-            <w:r>
-              <w:t xml:space="preserve">- Auto valúo promedio</w:t>
-            </w:r>
-            <w:r>
-              <w:t xml:space="preserve">- N° predios registrados</w:t>
-            </w:r>
-          </w:p>
-        </w:tc>
-        <w:tc>
-          <w:tcPr/>
-          <w:p>
-            <w:pPr>
-              <w:pStyle w:val="Compact"/>
-            </w:pPr>
-            <w:r>
-              <w:t xml:space="preserve">Análisis documental</w:t>
-            </w:r>
-          </w:p>
-        </w:tc>
-      </w:tr>
-      <w:tr>
-        <w:tc>
-          <w:tcPr/>
-          <w:p>
-            <w:pPr>
-              <w:pStyle w:val="Compact"/>
-            </w:pPr>
-            <w:r>
-              <w:rPr>
-                <w:b/>
-                <w:bCs/>
-              </w:rPr>
-              <w:t xml:space="preserve">V.D: Recaudación Tributaria</w:t>
-            </w:r>
-          </w:p>
-        </w:tc>
-        <w:tc>
-          <w:tcPr/>
-          <w:p>
-            <w:pPr>
-              <w:pStyle w:val="Compact"/>
-            </w:pPr>
-            <w:r>
-              <w:t xml:space="preserve">Impuestos municipales</w:t>
-            </w:r>
-          </w:p>
-        </w:tc>
-        <w:tc>
-          <w:tcPr/>
-          <w:p>
-            <w:pPr>
-              <w:pStyle w:val="Compact"/>
-            </w:pPr>
-            <w:r>
-              <w:t xml:space="preserve">- Monto total impuestos</w:t>
-            </w:r>
-            <w:r>
-              <w:t xml:space="preserve">- % ejecución</w:t>
-            </w:r>
-          </w:p>
-        </w:tc>
-        <w:tc>
-          <w:tcPr/>
-          <w:p>
-            <w:pPr>
-              <w:pStyle w:val="Compact"/>
-            </w:pPr>
-            <w:r>
-              <w:t xml:space="preserve">Análisis documental (SIAF-GL)</w:t>
-            </w:r>
-          </w:p>
-        </w:tc>
-      </w:tr>
-      <w:tr>
-        <w:tc>
-          <w:tcPr/>
-          <w:p>
-            <w:pPr>
-              <w:pStyle w:val="Compact"/>
-            </w:pPr>
-          </w:p>
-        </w:tc>
-        <w:tc>
-          <w:tcPr/>
-          <w:p>
-            <w:pPr>
-              <w:pStyle w:val="Compact"/>
-            </w:pPr>
-            <w:r>
-              <w:t xml:space="preserve">Tasas</w:t>
-            </w:r>
-          </w:p>
-        </w:tc>
-        <w:tc>
-          <w:tcPr/>
-          <w:p>
-            <w:pPr>
-              <w:pStyle w:val="Compact"/>
-            </w:pPr>
-            <w:r>
-              <w:t xml:space="preserve">- Licencias de funcionamiento</w:t>
-            </w:r>
-            <w:r>
-              <w:t xml:space="preserve">- Otras tasas</w:t>
-            </w:r>
-          </w:p>
-        </w:tc>
-        <w:tc>
-          <w:tcPr/>
-          <w:p>
-            <w:pPr>
-              <w:pStyle w:val="Compact"/>
-            </w:pPr>
-            <w:r>
-              <w:t xml:space="preserve">Análisis documental</w:t>
-            </w:r>
-          </w:p>
-        </w:tc>
-      </w:tr>
-    </w:tbl>
-    <w:bookmarkEnd w:id="120"/>
-    <w:bookmarkStart w:id="121" w:name="metodología-12"/>
-    <w:p>
-      <w:pPr>
-        <w:pStyle w:val="Heading2"/>
-      </w:pPr>
-      <w:r>
-        <w:t xml:space="preserve">13.3 Metodología</w:t>
-      </w:r>
-    </w:p>
-    <w:p>
-      <w:pPr>
-        <w:pStyle w:val="Compact"/>
-        <w:numPr>
-          <w:ilvl w:val="0"/>
-          <w:numId w:val="1043"/>
-        </w:numPr>
-      </w:pPr>
-      <w:r>
-        <w:rPr>
-          <w:b/>
-          <w:bCs/>
-        </w:rPr>
-        <w:t xml:space="preserve">Tipo:</w:t>
-      </w:r>
-      <w:r>
-        <w:t xml:space="preserve"> </w:t>
-      </w:r>
-      <w:r>
-        <w:t xml:space="preserve">Descriptivo-correlacional</w:t>
-      </w:r>
-    </w:p>
-    <w:p>
-      <w:pPr>
-        <w:pStyle w:val="Compact"/>
-        <w:numPr>
-          <w:ilvl w:val="0"/>
-          <w:numId w:val="1043"/>
-        </w:numPr>
-      </w:pPr>
-      <w:r>
-        <w:rPr>
-          <w:b/>
-          <w:bCs/>
-        </w:rPr>
-        <w:t xml:space="preserve">Diseño:</w:t>
-      </w:r>
-      <w:r>
-        <w:t xml:space="preserve"> </w:t>
-      </w:r>
-      <w:r>
-        <w:t xml:space="preserve">No experimental, transversal</w:t>
-      </w:r>
-    </w:p>
-    <w:p>
-      <w:pPr>
-        <w:pStyle w:val="Compact"/>
-        <w:numPr>
-          <w:ilvl w:val="0"/>
-          <w:numId w:val="1043"/>
-        </w:numPr>
-      </w:pPr>
-      <w:r>
-        <w:rPr>
-          <w:b/>
-          <w:bCs/>
-        </w:rPr>
-        <w:t xml:space="preserve">Población:</w:t>
-      </w:r>
-      <w:r>
-        <w:t xml:space="preserve"> </w:t>
-      </w:r>
-      <w:r>
-        <w:t xml:space="preserve">Contribuyentes de Huamanga</w:t>
-      </w:r>
-    </w:p>
-    <w:p>
-      <w:pPr>
-        <w:pStyle w:val="Compact"/>
-        <w:numPr>
-          <w:ilvl w:val="0"/>
-          <w:numId w:val="1043"/>
-        </w:numPr>
-      </w:pPr>
-      <w:r>
-        <w:rPr>
-          <w:b/>
-          <w:bCs/>
-        </w:rPr>
-        <w:t xml:space="preserve">Técnicas:</w:t>
-      </w:r>
-      <w:r>
-        <w:t xml:space="preserve"> </w:t>
-      </w:r>
-      <w:r>
-        <w:t xml:space="preserve">Correlación, regresión</w:t>
-      </w:r>
-    </w:p>
-    <w:p>
-      <w:pPr>
-        <w:pStyle w:val="Compact"/>
-        <w:numPr>
-          <w:ilvl w:val="0"/>
-          <w:numId w:val="1043"/>
-        </w:numPr>
-      </w:pPr>
-      <w:r>
-        <w:rPr>
-          <w:b/>
-          <w:bCs/>
-        </w:rPr>
-        <w:t xml:space="preserve">Fuentes:</w:t>
-      </w:r>
-      <w:r>
-        <w:t xml:space="preserve"> </w:t>
-      </w:r>
-      <w:r>
-        <w:t xml:space="preserve">Municipalidad, MEF, BCRP</w:t>
-      </w:r>
-    </w:p>
-    <w:p>
-      <w:pPr>
-        <w:pStyle w:val="Compact"/>
-        <w:numPr>
-          <w:ilvl w:val="0"/>
-          <w:numId w:val="1043"/>
-        </w:numPr>
-      </w:pPr>
-      <w:r>
-        <w:rPr>
-          <w:b/>
-          <w:bCs/>
-        </w:rPr>
-        <w:t xml:space="preserve">Software:</w:t>
-      </w:r>
-      <w:r>
-        <w:t xml:space="preserve"> </w:t>
-      </w:r>
-      <w:r>
-        <w:t xml:space="preserve">SPSS, Excel</w:t>
-      </w:r>
-    </w:p>
-    <w:bookmarkEnd w:id="121"/>
-    <w:bookmarkEnd w:id="122"/>
-    <w:bookmarkStart w:id="126" w:name="Xbebb1e3380693457188bca6eca2d865be0bd69c"/>
-    <w:p>
-      <w:pPr>
-        <w:pStyle w:val="Heading1"/>
-      </w:pPr>
-      <w:r>
-        <w:t xml:space="preserve">14. MATRIZ 13: Choques Externos e Ingresos Tributarios</w:t>
-      </w:r>
-    </w:p>
-    <w:bookmarkStart w:id="123" w:name="título-13"/>
-    <w:p>
-      <w:pPr>
-        <w:pStyle w:val="Heading2"/>
-      </w:pPr>
-      <w:r>
-        <w:t xml:space="preserve">14.1 Título</w:t>
-      </w:r>
-    </w:p>
-    <w:p>
-      <w:pPr>
-        <w:pStyle w:val="FirstParagraph"/>
-      </w:pPr>
-      <w:r>
-        <w:rPr>
-          <w:b/>
-          <w:bCs/>
-        </w:rPr>
-        <w:t xml:space="preserve">Choques Externos e Internos sobre la Dinámica de los Ingresos Tributarios en el Perú, Periodo 2000-2019</w:t>
-      </w:r>
-    </w:p>
-    <w:tbl>
-      <w:tblPr>
-        <w:tblStyle w:val="Table"/>
-        <w:tblW w:type="pct" w:w="5000"/>
-        <w:tblLayout w:type="fixed"/>
-        <w:tblLook w:firstRow="1" w:lastRow="0" w:firstColumn="0" w:lastColumn="0" w:noHBand="0" w:noVBand="0" w:val="0020"/>
-      </w:tblPr>
-      <w:tblGrid>
-        <w:gridCol w:w="3771"/>
-        <w:gridCol w:w="4148"/>
-      </w:tblGrid>
-      <w:tr>
-        <w:trPr>
-          <w:tblHeader w:val="on"/>
-        </w:trPr>
-        <w:tc>
-          <w:tcPr/>
-          <w:p>
-            <w:pPr>
-              <w:pStyle w:val="Compact"/>
-            </w:pPr>
-            <w:r>
-              <w:t xml:space="preserve">ELEMENTO</w:t>
-            </w:r>
-          </w:p>
-        </w:tc>
-        <w:tc>
-          <w:tcPr/>
-          <w:p>
-            <w:pPr>
-              <w:pStyle w:val="Compact"/>
-            </w:pPr>
-            <w:r>
-              <w:t xml:space="preserve">CONTENIDO</w:t>
-            </w:r>
-          </w:p>
-        </w:tc>
-      </w:tr>
-      <w:tr>
-        <w:tc>
-          <w:tcPr/>
-          <w:p>
-            <w:pPr>
-              <w:pStyle w:val="Compact"/>
-            </w:pPr>
-            <w:r>
-              <w:rPr>
-                <w:b/>
-                <w:bCs/>
-              </w:rPr>
-              <w:t xml:space="preserve">PROBLEMA GENERAL</w:t>
-            </w:r>
-          </w:p>
-        </w:tc>
-        <w:tc>
-          <w:tcPr/>
-          <w:p>
-            <w:pPr>
-              <w:pStyle w:val="Compact"/>
-            </w:pPr>
-            <w:r>
-              <w:t xml:space="preserve">¿De qué manera los shocks externos e internos afectan los ingresos tributarios en Perú (2000-2019)?</w:t>
-            </w:r>
-          </w:p>
-        </w:tc>
-      </w:tr>
-      <w:tr>
-        <w:tc>
-          <w:tcPr/>
-          <w:p>
-            <w:pPr>
-              <w:pStyle w:val="Compact"/>
-            </w:pPr>
-            <w:r>
-              <w:rPr>
-                <w:b/>
-                <w:bCs/>
-              </w:rPr>
-              <w:t xml:space="preserve">OBJETIVO GENERAL</w:t>
-            </w:r>
-          </w:p>
-        </w:tc>
-        <w:tc>
-          <w:tcPr/>
-          <w:p>
-            <w:pPr>
-              <w:pStyle w:val="Compact"/>
-            </w:pPr>
-            <w:r>
-              <w:t xml:space="preserve">Evaluar la influencia del PBI y los precios de exportación en los ingresos tributarios de Perú (2000-2019).</w:t>
-            </w:r>
-          </w:p>
-        </w:tc>
-      </w:tr>
-      <w:tr>
-        <w:tc>
-          <w:tcPr/>
-          <w:p>
-            <w:pPr>
-              <w:pStyle w:val="Compact"/>
-            </w:pPr>
-            <w:r>
-              <w:rPr>
-                <w:b/>
-                <w:bCs/>
-              </w:rPr>
-              <w:t xml:space="preserve">HIPÓTESIS GENERAL</w:t>
-            </w:r>
-          </w:p>
-        </w:tc>
-        <w:tc>
-          <w:tcPr/>
-          <w:p>
-            <w:pPr>
-              <w:pStyle w:val="Compact"/>
-            </w:pPr>
-            <w:r>
-              <w:t xml:space="preserve">Los indicadores del PBI e IPX han influido positivamente en la dinámica de los ingresos tributarios de Perú (2000-2019).</w:t>
-            </w:r>
-          </w:p>
-        </w:tc>
-      </w:tr>
-    </w:tbl>
-    <w:bookmarkEnd w:id="123"/>
-    <w:bookmarkStart w:id="124" w:name="operacionalización-de-variables-3"/>
-    <w:p>
-      <w:pPr>
-        <w:pStyle w:val="Heading2"/>
-      </w:pPr>
-      <w:r>
-        <w:t xml:space="preserve">14.2 Operacionalización de Variables</w:t>
       </w:r>
     </w:p>
     <w:tbl>
@@ -18742,14 +19060,14 @@
         </w:tc>
       </w:tr>
     </w:tbl>
-    <w:bookmarkEnd w:id="124"/>
-    <w:bookmarkStart w:id="125" w:name="metodología-13"/>
+    <w:bookmarkEnd w:id="120"/>
+    <w:bookmarkStart w:id="121" w:name="metodología-12"/>
     <w:p>
       <w:pPr>
         <w:pStyle w:val="Heading2"/>
       </w:pPr>
       <w:r>
-        <w:t xml:space="preserve">14.3 Metodología</w:t>
+        <w:t xml:space="preserve">13.3 Metodología</w:t>
       </w:r>
     </w:p>
     <w:p>
@@ -18862,24 +19180,24 @@
         <w:t xml:space="preserve">EViews, Stata, R</w:t>
       </w:r>
     </w:p>
-    <w:bookmarkEnd w:id="125"/>
-    <w:bookmarkEnd w:id="126"/>
-    <w:bookmarkStart w:id="129" w:name="fuentes-de-datos"/>
+    <w:bookmarkEnd w:id="121"/>
+    <w:bookmarkEnd w:id="122"/>
+    <w:bookmarkStart w:id="125" w:name="fuentes-de-datos"/>
     <w:p>
       <w:pPr>
         <w:pStyle w:val="Heading1"/>
       </w:pPr>
       <w:r>
-        <w:t xml:space="preserve">15. Fuentes de Datos</w:t>
-      </w:r>
-    </w:p>
-    <w:bookmarkStart w:id="127" w:name="instituciones-nacionales"/>
+        <w:t xml:space="preserve">14. Fuentes de Datos</w:t>
+      </w:r>
+    </w:p>
+    <w:bookmarkStart w:id="123" w:name="instituciones-nacionales"/>
     <w:p>
       <w:pPr>
         <w:pStyle w:val="Heading2"/>
       </w:pPr>
       <w:r>
-        <w:t xml:space="preserve">15.1 Instituciones Nacionales</w:t>
+        <w:t xml:space="preserve">14.1 Instituciones Nacionales</w:t>
       </w:r>
     </w:p>
     <w:p>
@@ -19036,14 +19354,14 @@
         <w:t xml:space="preserve">Indicadores de salud</w:t>
       </w:r>
     </w:p>
-    <w:bookmarkEnd w:id="127"/>
-    <w:bookmarkStart w:id="128" w:name="instituciones-internacionales"/>
+    <w:bookmarkEnd w:id="123"/>
+    <w:bookmarkStart w:id="124" w:name="instituciones-internacionales"/>
     <w:p>
       <w:pPr>
         <w:pStyle w:val="Heading2"/>
       </w:pPr>
       <w:r>
-        <w:t xml:space="preserve">15.2 Instituciones Internacionales</w:t>
+        <w:t xml:space="preserve">14.2 Instituciones Internacionales</w:t>
       </w:r>
     </w:p>
     <w:p>
@@ -19112,15 +19430,15 @@
         <w:t xml:space="preserve">Indicadores de desarrollo</w:t>
       </w:r>
     </w:p>
-    <w:bookmarkEnd w:id="128"/>
-    <w:bookmarkEnd w:id="129"/>
-    <w:bookmarkStart w:id="130" w:name="referencias"/>
+    <w:bookmarkEnd w:id="124"/>
+    <w:bookmarkEnd w:id="125"/>
+    <w:bookmarkStart w:id="126" w:name="referencias"/>
     <w:p>
       <w:pPr>
         <w:pStyle w:val="Heading1"/>
       </w:pPr>
       <w:r>
-        <w:t xml:space="preserve">16. Referencias</w:t>
+        <w:t xml:space="preserve">15. Referencias</w:t>
       </w:r>
     </w:p>
     <w:p>
@@ -19312,22 +19630,22 @@
         <w:br w:type="page"/>
       </w:r>
     </w:p>
-    <w:bookmarkEnd w:id="130"/>
+    <w:bookmarkEnd w:id="126"/>
     <w:p>
       <w:pPr>
         <w:pStyle w:val="Heading1"/>
       </w:pPr>
       <w:r>
-        <w:t xml:space="preserve">17. Anexo</w:t>
-      </w:r>
-    </w:p>
-    <w:bookmarkStart w:id="141" w:name="apx-publicaciones-similares"/>
+        <w:t xml:space="preserve">16. Anexo</w:t>
+      </w:r>
+    </w:p>
+    <w:bookmarkStart w:id="137" w:name="apx-publicaciones-similares"/>
     <w:p>
       <w:pPr>
         <w:pStyle w:val="Heading1"/>
       </w:pPr>
       <w:r>
-        <w:t xml:space="preserve">18. Publicaciones Similares</w:t>
+        <w:t xml:space="preserve">17. Publicaciones Similares</w:t>
       </w:r>
     </w:p>
     <w:p>
@@ -19346,11 +19664,11 @@
           <w:numId w:val="1048"/>
         </w:numPr>
       </w:pPr>
-      <w:hyperlink r:id="rId131"/>
+      <w:hyperlink r:id="rId127"/>
       <w:r>
         <w:t xml:space="preserve"> </w:t>
       </w:r>
-      <w:hyperlink r:id="rId132">
+      <w:hyperlink r:id="rId128">
         <w:r>
           <w:rPr>
             <w:rStyle w:val="Hyperlink"/>
@@ -19367,11 +19685,11 @@
           <w:numId w:val="1048"/>
         </w:numPr>
       </w:pPr>
-      <w:hyperlink r:id="rId133"/>
+      <w:hyperlink r:id="rId129"/>
       <w:r>
         <w:t xml:space="preserve"> </w:t>
       </w:r>
-      <w:hyperlink r:id="rId134">
+      <w:hyperlink r:id="rId130">
         <w:r>
           <w:rPr>
             <w:rStyle w:val="Hyperlink"/>
@@ -19388,11 +19706,11 @@
           <w:numId w:val="1048"/>
         </w:numPr>
       </w:pPr>
-      <w:hyperlink r:id="rId135"/>
+      <w:hyperlink r:id="rId131"/>
       <w:r>
         <w:t xml:space="preserve"> </w:t>
       </w:r>
-      <w:hyperlink r:id="rId136">
+      <w:hyperlink r:id="rId132">
         <w:r>
           <w:rPr>
             <w:rStyle w:val="Hyperlink"/>
@@ -19409,11 +19727,11 @@
           <w:numId w:val="1048"/>
         </w:numPr>
       </w:pPr>
-      <w:hyperlink r:id="rId137"/>
+      <w:hyperlink r:id="rId133"/>
       <w:r>
         <w:t xml:space="preserve"> </w:t>
       </w:r>
-      <w:hyperlink r:id="rId138">
+      <w:hyperlink r:id="rId134">
         <w:r>
           <w:rPr>
             <w:rStyle w:val="Hyperlink"/>
@@ -19430,11 +19748,11 @@
           <w:numId w:val="1048"/>
         </w:numPr>
       </w:pPr>
-      <w:hyperlink r:id="rId139"/>
+      <w:hyperlink r:id="rId135"/>
       <w:r>
         <w:t xml:space="preserve"> </w:t>
       </w:r>
-      <w:hyperlink r:id="rId140">
+      <w:hyperlink r:id="rId136">
         <w:r>
           <w:rPr>
             <w:rStyle w:val="Hyperlink"/>
@@ -19451,7 +19769,7 @@
         <w:t xml:space="preserve">Esperamos que encuentres estas publicaciones igualmente interesantes y útiles. ¡Disfruta de la lectura!</w:t>
       </w:r>
     </w:p>
-    <w:bookmarkEnd w:id="141"/>
+    <w:bookmarkEnd w:id="137"/>
     <w:sectPr>
       <w:headerReference r:id="rId9" w:type="even"/>
       <w:headerReference r:id="rId11" w:type="default"/>

</xml_diff>